<commit_message>
add final pdf file
</commit_message>
<xml_diff>
--- a/1. kata pengantar - daftar isi - lembar-lembar.docx
+++ b/1. kata pengantar - daftar isi - lembar-lembar.docx
@@ -4017,7 +4017,7 @@
     <w:p>
       <w:pPr>
         <w:pStyle w:val="Heading1"/>
-        <w:spacing w:line="480" w:lineRule="auto"/>
+        <w:spacing w:line="360" w:lineRule="auto"/>
         <w:ind w:left="0"/>
         <w:jc w:val="center"/>
         <w:rPr>
@@ -4243,25 +4243,14 @@
         </w:rPr>
         <w:t xml:space="preserve">computer vision. </w:t>
       </w:r>
-      <w:proofErr w:type="spellStart"/>
-      <w:r>
-        <w:rPr>
-          <w:rFonts w:ascii="Times New Roman" w:eastAsia="Calibri" w:hAnsi="Times New Roman" w:cs="Times New Roman"/>
-          <w:sz w:val="24"/>
-          <w:szCs w:val="24"/>
-          <w:lang w:val="en-US"/>
-        </w:rPr>
-        <w:t>Ba</w:t>
-      </w:r>
-      <w:proofErr w:type="spellEnd"/>
-      <w:r>
-        <w:rPr>
-          <w:rFonts w:ascii="Times New Roman" w:eastAsia="Calibri" w:hAnsi="Times New Roman" w:cs="Times New Roman"/>
-          <w:sz w:val="24"/>
-          <w:szCs w:val="24"/>
-          <w:lang w:val="en-US"/>
-        </w:rPr>
-        <w:t xml:space="preserve">nyak </w:t>
+      <w:r>
+        <w:rPr>
+          <w:rFonts w:ascii="Times New Roman" w:eastAsia="Calibri" w:hAnsi="Times New Roman" w:cs="Times New Roman"/>
+          <w:sz w:val="24"/>
+          <w:szCs w:val="24"/>
+          <w:lang w:val="en-US"/>
+        </w:rPr>
+        <w:t xml:space="preserve">Banyak </w:t>
       </w:r>
       <w:proofErr w:type="spellStart"/>
       <w:r>
@@ -6088,7 +6077,7 @@
           <w:szCs w:val="24"/>
           <w:lang w:val="en-US"/>
         </w:rPr>
-        <w:t>dengan</w:t>
+        <w:t>sebagai</w:t>
       </w:r>
       <w:proofErr w:type="spellEnd"/>
       <w:r>
@@ -6422,107 +6411,34 @@
           <w:szCs w:val="24"/>
           <w:lang w:val="en-US"/>
         </w:rPr>
-        <w:t xml:space="preserve"> pada dataset VGGv2 </w:t>
-      </w:r>
-      <w:proofErr w:type="spellStart"/>
-      <w:r>
-        <w:rPr>
-          <w:rFonts w:ascii="Times New Roman" w:eastAsia="Calibri" w:hAnsi="Times New Roman" w:cs="Times New Roman"/>
-          <w:sz w:val="24"/>
-          <w:szCs w:val="24"/>
-          <w:lang w:val="en-US"/>
-        </w:rPr>
-        <w:t>dengan</w:t>
-      </w:r>
-      <w:proofErr w:type="spellEnd"/>
-      <w:r>
-        <w:rPr>
-          <w:rFonts w:ascii="Times New Roman" w:eastAsia="Calibri" w:hAnsi="Times New Roman" w:cs="Times New Roman"/>
-          <w:sz w:val="24"/>
-          <w:szCs w:val="24"/>
-          <w:lang w:val="en-US"/>
-        </w:rPr>
-        <w:t xml:space="preserve"> </w:t>
-      </w:r>
-      <w:proofErr w:type="spellStart"/>
-      <w:r>
-        <w:rPr>
-          <w:rFonts w:ascii="Times New Roman" w:eastAsia="Calibri" w:hAnsi="Times New Roman" w:cs="Times New Roman"/>
-          <w:sz w:val="24"/>
-          <w:szCs w:val="24"/>
-          <w:lang w:val="en-US"/>
-        </w:rPr>
-        <w:t>mendapatkan</w:t>
-      </w:r>
-      <w:proofErr w:type="spellEnd"/>
-      <w:r>
-        <w:rPr>
-          <w:rFonts w:ascii="Times New Roman" w:eastAsia="Calibri" w:hAnsi="Times New Roman" w:cs="Times New Roman"/>
-          <w:sz w:val="24"/>
-          <w:szCs w:val="24"/>
-          <w:lang w:val="en-US"/>
-        </w:rPr>
-        <w:t xml:space="preserve"> </w:t>
-      </w:r>
-      <w:proofErr w:type="spellStart"/>
-      <w:r>
-        <w:rPr>
-          <w:rFonts w:ascii="Times New Roman" w:eastAsia="Calibri" w:hAnsi="Times New Roman" w:cs="Times New Roman"/>
-          <w:sz w:val="24"/>
-          <w:szCs w:val="24"/>
-          <w:lang w:val="en-US"/>
-        </w:rPr>
-        <w:t>akurasi</w:t>
-      </w:r>
-      <w:proofErr w:type="spellEnd"/>
-      <w:r>
-        <w:rPr>
-          <w:rFonts w:ascii="Times New Roman" w:eastAsia="Calibri" w:hAnsi="Times New Roman" w:cs="Times New Roman"/>
-          <w:sz w:val="24"/>
-          <w:szCs w:val="24"/>
-          <w:lang w:val="en-US"/>
-        </w:rPr>
-        <w:t xml:space="preserve"> </w:t>
-      </w:r>
-      <w:proofErr w:type="spellStart"/>
-      <w:r>
-        <w:rPr>
-          <w:rFonts w:ascii="Times New Roman" w:eastAsia="Calibri" w:hAnsi="Times New Roman" w:cs="Times New Roman"/>
-          <w:sz w:val="24"/>
-          <w:szCs w:val="24"/>
-          <w:lang w:val="en-US"/>
-        </w:rPr>
-        <w:t>sebanyak</w:t>
-      </w:r>
-      <w:proofErr w:type="spellEnd"/>
-      <w:r>
-        <w:rPr>
-          <w:rFonts w:ascii="Times New Roman" w:eastAsia="Calibri" w:hAnsi="Times New Roman" w:cs="Times New Roman"/>
-          <w:sz w:val="24"/>
-          <w:szCs w:val="24"/>
-          <w:lang w:val="en-US"/>
-        </w:rPr>
-        <w:t xml:space="preserve"> 92% pada dataset LFW </w:t>
-      </w:r>
-      <w:proofErr w:type="spellStart"/>
-      <w:r>
-        <w:rPr>
-          <w:rFonts w:ascii="Times New Roman" w:eastAsia="Calibri" w:hAnsi="Times New Roman" w:cs="Times New Roman"/>
-          <w:sz w:val="24"/>
-          <w:szCs w:val="24"/>
-          <w:lang w:val="en-US"/>
-        </w:rPr>
-        <w:t>sebagai</w:t>
-      </w:r>
-      <w:proofErr w:type="spellEnd"/>
-      <w:r>
-        <w:rPr>
-          <w:rFonts w:ascii="Times New Roman" w:eastAsia="Calibri" w:hAnsi="Times New Roman" w:cs="Times New Roman"/>
-          <w:sz w:val="24"/>
-          <w:szCs w:val="24"/>
-          <w:lang w:val="en-US"/>
-        </w:rPr>
-        <w:t xml:space="preserve"> data </w:t>
+        <w:t xml:space="preserve"> pada dataset VGG</w:t>
+      </w:r>
+      <w:r>
+        <w:rPr>
+          <w:rFonts w:ascii="Times New Roman" w:eastAsia="Calibri" w:hAnsi="Times New Roman" w:cs="Times New Roman"/>
+          <w:sz w:val="24"/>
+          <w:szCs w:val="24"/>
+          <w:lang w:val="en-US"/>
+        </w:rPr>
+        <w:t xml:space="preserve"> Face </w:t>
+      </w:r>
+      <w:r>
+        <w:rPr>
+          <w:rFonts w:ascii="Times New Roman" w:eastAsia="Calibri" w:hAnsi="Times New Roman" w:cs="Times New Roman"/>
+          <w:sz w:val="24"/>
+          <w:szCs w:val="24"/>
+          <w:lang w:val="en-US"/>
+        </w:rPr>
+        <w:t>v2</w:t>
+      </w:r>
+      <w:r>
+        <w:rPr>
+          <w:rFonts w:ascii="Times New Roman" w:eastAsia="Calibri" w:hAnsi="Times New Roman" w:cs="Times New Roman"/>
+          <w:sz w:val="24"/>
+          <w:szCs w:val="24"/>
+          <w:lang w:val="en-US"/>
+        </w:rPr>
+        <w:t xml:space="preserve"> (</w:t>
       </w:r>
       <w:r>
         <w:rPr>
@@ -6533,26 +6449,35 @@
           <w:szCs w:val="24"/>
           <w:lang w:val="en-US"/>
         </w:rPr>
-        <w:t xml:space="preserve">testing </w:t>
-      </w:r>
-      <w:r>
-        <w:rPr>
-          <w:rFonts w:ascii="Times New Roman" w:eastAsia="Calibri" w:hAnsi="Times New Roman" w:cs="Times New Roman"/>
-          <w:sz w:val="24"/>
-          <w:szCs w:val="24"/>
-          <w:lang w:val="en-US"/>
-        </w:rPr>
-        <w:t xml:space="preserve">dan </w:t>
-      </w:r>
-      <w:proofErr w:type="spellStart"/>
-      <w:r>
-        <w:rPr>
-          <w:rFonts w:ascii="Times New Roman" w:eastAsia="Calibri" w:hAnsi="Times New Roman" w:cs="Times New Roman"/>
-          <w:sz w:val="24"/>
-          <w:szCs w:val="24"/>
-          <w:lang w:val="en-US"/>
-        </w:rPr>
-        <w:t>mendapatkan</w:t>
+        <w:t>Visual Geometry Group</w:t>
+      </w:r>
+      <w:r>
+        <w:rPr>
+          <w:rFonts w:ascii="Times New Roman" w:eastAsia="Calibri" w:hAnsi="Times New Roman" w:cs="Times New Roman"/>
+          <w:sz w:val="24"/>
+          <w:szCs w:val="24"/>
+          <w:lang w:val="en-US"/>
+        </w:rPr>
+        <w:t>)</w:t>
+      </w:r>
+      <w:r>
+        <w:rPr>
+          <w:rFonts w:ascii="Times New Roman" w:eastAsia="Calibri" w:hAnsi="Times New Roman" w:cs="Times New Roman"/>
+          <w:sz w:val="24"/>
+          <w:szCs w:val="24"/>
+          <w:lang w:val="en-US"/>
+        </w:rPr>
+        <w:t xml:space="preserve"> </w:t>
+      </w:r>
+      <w:proofErr w:type="spellStart"/>
+      <w:r>
+        <w:rPr>
+          <w:rFonts w:ascii="Times New Roman" w:eastAsia="Calibri" w:hAnsi="Times New Roman" w:cs="Times New Roman"/>
+          <w:sz w:val="24"/>
+          <w:szCs w:val="24"/>
+          <w:lang w:val="en-US"/>
+        </w:rPr>
+        <w:t>dengan</w:t>
       </w:r>
       <w:proofErr w:type="spellEnd"/>
       <w:r>
@@ -6582,7 +6507,27 @@
           <w:szCs w:val="24"/>
           <w:lang w:val="en-US"/>
         </w:rPr>
-        <w:t xml:space="preserve"> AUC</w:t>
+        <w:t xml:space="preserve"> </w:t>
+      </w:r>
+      <w:proofErr w:type="spellStart"/>
+      <w:r>
+        <w:rPr>
+          <w:rFonts w:ascii="Times New Roman" w:eastAsia="Calibri" w:hAnsi="Times New Roman" w:cs="Times New Roman"/>
+          <w:sz w:val="24"/>
+          <w:szCs w:val="24"/>
+          <w:lang w:val="en-US"/>
+        </w:rPr>
+        <w:t>akurasi</w:t>
+      </w:r>
+      <w:proofErr w:type="spellEnd"/>
+      <w:r>
+        <w:rPr>
+          <w:rFonts w:ascii="Times New Roman" w:eastAsia="Calibri" w:hAnsi="Times New Roman" w:cs="Times New Roman"/>
+          <w:sz w:val="24"/>
+          <w:szCs w:val="24"/>
+          <w:lang w:val="en-US"/>
+        </w:rPr>
+        <w:t xml:space="preserve"> 92% pada dataset LFW</w:t>
       </w:r>
       <w:r>
         <w:rPr>
@@ -6602,9 +6547,46 @@
           <w:szCs w:val="24"/>
           <w:lang w:val="en-US"/>
         </w:rPr>
-        <w:t xml:space="preserve">Area Under </w:t>
-      </w:r>
-      <w:proofErr w:type="gramStart"/>
+        <w:t>Labeled Face in The Wild</w:t>
+      </w:r>
+      <w:r>
+        <w:rPr>
+          <w:rFonts w:ascii="Times New Roman" w:eastAsia="Calibri" w:hAnsi="Times New Roman" w:cs="Times New Roman"/>
+          <w:sz w:val="24"/>
+          <w:szCs w:val="24"/>
+          <w:lang w:val="en-US"/>
+        </w:rPr>
+        <w:t>)</w:t>
+      </w:r>
+      <w:r>
+        <w:rPr>
+          <w:rFonts w:ascii="Times New Roman" w:eastAsia="Calibri" w:hAnsi="Times New Roman" w:cs="Times New Roman"/>
+          <w:sz w:val="24"/>
+          <w:szCs w:val="24"/>
+          <w:lang w:val="en-US"/>
+        </w:rPr>
+        <w:t xml:space="preserve"> </w:t>
+      </w:r>
+      <w:proofErr w:type="spellStart"/>
+      <w:r>
+        <w:rPr>
+          <w:rFonts w:ascii="Times New Roman" w:eastAsia="Calibri" w:hAnsi="Times New Roman" w:cs="Times New Roman"/>
+          <w:sz w:val="24"/>
+          <w:szCs w:val="24"/>
+          <w:lang w:val="en-US"/>
+        </w:rPr>
+        <w:t>sebagai</w:t>
+      </w:r>
+      <w:proofErr w:type="spellEnd"/>
+      <w:r>
+        <w:rPr>
+          <w:rFonts w:ascii="Times New Roman" w:eastAsia="Calibri" w:hAnsi="Times New Roman" w:cs="Times New Roman"/>
+          <w:sz w:val="24"/>
+          <w:szCs w:val="24"/>
+          <w:lang w:val="en-US"/>
+        </w:rPr>
+        <w:t xml:space="preserve"> data </w:t>
+      </w:r>
       <w:r>
         <w:rPr>
           <w:rFonts w:ascii="Times New Roman" w:eastAsia="Calibri" w:hAnsi="Times New Roman" w:cs="Times New Roman"/>
@@ -6614,9 +6596,66 @@
           <w:szCs w:val="24"/>
           <w:lang w:val="en-US"/>
         </w:rPr>
-        <w:t>The</w:t>
-      </w:r>
-      <w:proofErr w:type="gramEnd"/>
+        <w:t xml:space="preserve">testing </w:t>
+      </w:r>
+      <w:r>
+        <w:rPr>
+          <w:rFonts w:ascii="Times New Roman" w:eastAsia="Calibri" w:hAnsi="Times New Roman" w:cs="Times New Roman"/>
+          <w:sz w:val="24"/>
+          <w:szCs w:val="24"/>
+          <w:lang w:val="en-US"/>
+        </w:rPr>
+        <w:t xml:space="preserve">dan </w:t>
+      </w:r>
+      <w:proofErr w:type="spellStart"/>
+      <w:r>
+        <w:rPr>
+          <w:rFonts w:ascii="Times New Roman" w:eastAsia="Calibri" w:hAnsi="Times New Roman" w:cs="Times New Roman"/>
+          <w:sz w:val="24"/>
+          <w:szCs w:val="24"/>
+          <w:lang w:val="en-US"/>
+        </w:rPr>
+        <w:t>mendapatkan</w:t>
+      </w:r>
+      <w:proofErr w:type="spellEnd"/>
+      <w:r>
+        <w:rPr>
+          <w:rFonts w:ascii="Times New Roman" w:eastAsia="Calibri" w:hAnsi="Times New Roman" w:cs="Times New Roman"/>
+          <w:sz w:val="24"/>
+          <w:szCs w:val="24"/>
+          <w:lang w:val="en-US"/>
+        </w:rPr>
+        <w:t xml:space="preserve"> </w:t>
+      </w:r>
+      <w:proofErr w:type="spellStart"/>
+      <w:r>
+        <w:rPr>
+          <w:rFonts w:ascii="Times New Roman" w:eastAsia="Calibri" w:hAnsi="Times New Roman" w:cs="Times New Roman"/>
+          <w:sz w:val="24"/>
+          <w:szCs w:val="24"/>
+          <w:lang w:val="en-US"/>
+        </w:rPr>
+        <w:t>nilai</w:t>
+      </w:r>
+      <w:proofErr w:type="spellEnd"/>
+      <w:r>
+        <w:rPr>
+          <w:rFonts w:ascii="Times New Roman" w:eastAsia="Calibri" w:hAnsi="Times New Roman" w:cs="Times New Roman"/>
+          <w:sz w:val="24"/>
+          <w:szCs w:val="24"/>
+          <w:lang w:val="en-US"/>
+        </w:rPr>
+        <w:t xml:space="preserve"> AUC</w:t>
+      </w:r>
+      <w:r>
+        <w:rPr>
+          <w:rFonts w:ascii="Times New Roman" w:eastAsia="Calibri" w:hAnsi="Times New Roman" w:cs="Times New Roman"/>
+          <w:sz w:val="24"/>
+          <w:szCs w:val="24"/>
+          <w:lang w:val="en-US"/>
+        </w:rPr>
+        <w:t xml:space="preserve"> (</w:t>
+      </w:r>
       <w:r>
         <w:rPr>
           <w:rFonts w:ascii="Times New Roman" w:eastAsia="Calibri" w:hAnsi="Times New Roman" w:cs="Times New Roman"/>
@@ -6626,7 +6665,29 @@
           <w:szCs w:val="24"/>
           <w:lang w:val="en-US"/>
         </w:rPr>
-        <w:t xml:space="preserve"> Curve</w:t>
+        <w:t xml:space="preserve">Area Under </w:t>
+      </w:r>
+      <w:r>
+        <w:rPr>
+          <w:rFonts w:ascii="Times New Roman" w:eastAsia="Calibri" w:hAnsi="Times New Roman" w:cs="Times New Roman"/>
+          <w:i/>
+          <w:iCs/>
+          <w:sz w:val="24"/>
+          <w:szCs w:val="24"/>
+          <w:lang w:val="en-US"/>
+        </w:rPr>
+        <w:t xml:space="preserve">the </w:t>
+      </w:r>
+      <w:r>
+        <w:rPr>
+          <w:rFonts w:ascii="Times New Roman" w:eastAsia="Calibri" w:hAnsi="Times New Roman" w:cs="Times New Roman"/>
+          <w:i/>
+          <w:iCs/>
+          <w:sz w:val="24"/>
+          <w:szCs w:val="24"/>
+          <w:lang w:val="en-US"/>
+        </w:rPr>
+        <w:t>Curve</w:t>
       </w:r>
       <w:r>
         <w:rPr>
@@ -7082,25 +7143,47 @@
           <w:szCs w:val="24"/>
           <w:lang w:val="en-US"/>
         </w:rPr>
-        <w:t>Deep Learning</w:t>
-      </w:r>
-      <w:r>
-        <w:rPr>
-          <w:rFonts w:ascii="Times New Roman" w:eastAsia="Arial" w:hAnsi="Times New Roman" w:cs="Times New Roman"/>
-          <w:sz w:val="24"/>
-          <w:szCs w:val="24"/>
-          <w:lang w:val="en-US"/>
-        </w:rPr>
-        <w:t>,</w:t>
-      </w:r>
-      <w:r>
-        <w:rPr>
-          <w:rFonts w:ascii="Times New Roman" w:eastAsia="Arial" w:hAnsi="Times New Roman" w:cs="Times New Roman"/>
-          <w:sz w:val="24"/>
-          <w:szCs w:val="24"/>
-          <w:lang w:val="en-US"/>
-        </w:rPr>
-        <w:t xml:space="preserve"> </w:t>
+        <w:t xml:space="preserve">Siamese, Triplet Loss, </w:t>
+      </w:r>
+      <w:proofErr w:type="spellStart"/>
+      <w:r>
+        <w:rPr>
+          <w:rFonts w:ascii="Times New Roman" w:eastAsia="Arial" w:hAnsi="Times New Roman" w:cs="Times New Roman"/>
+          <w:sz w:val="24"/>
+          <w:szCs w:val="24"/>
+          <w:lang w:val="en-US"/>
+        </w:rPr>
+        <w:t>Verifikasi</w:t>
+      </w:r>
+      <w:proofErr w:type="spellEnd"/>
+      <w:r>
+        <w:rPr>
+          <w:rFonts w:ascii="Times New Roman" w:eastAsia="Arial" w:hAnsi="Times New Roman" w:cs="Times New Roman"/>
+          <w:sz w:val="24"/>
+          <w:szCs w:val="24"/>
+          <w:lang w:val="en-US"/>
+        </w:rPr>
+        <w:t xml:space="preserve"> </w:t>
+      </w:r>
+      <w:proofErr w:type="spellStart"/>
+      <w:r>
+        <w:rPr>
+          <w:rFonts w:ascii="Times New Roman" w:eastAsia="Arial" w:hAnsi="Times New Roman" w:cs="Times New Roman"/>
+          <w:sz w:val="24"/>
+          <w:szCs w:val="24"/>
+          <w:lang w:val="en-US"/>
+        </w:rPr>
+        <w:t>Wajah</w:t>
+      </w:r>
+      <w:proofErr w:type="spellEnd"/>
+      <w:r>
+        <w:rPr>
+          <w:rFonts w:ascii="Times New Roman" w:eastAsia="Arial" w:hAnsi="Times New Roman" w:cs="Times New Roman"/>
+          <w:sz w:val="24"/>
+          <w:szCs w:val="24"/>
+          <w:lang w:val="en-US"/>
+        </w:rPr>
+        <w:t xml:space="preserve">, </w:t>
       </w:r>
       <w:r>
         <w:rPr>
@@ -7111,79 +7194,6 @@
           <w:szCs w:val="24"/>
           <w:lang w:val="en-US"/>
         </w:rPr>
-        <w:t xml:space="preserve">Siamese, Triplet Loss, </w:t>
-      </w:r>
-      <w:proofErr w:type="spellStart"/>
-      <w:r>
-        <w:rPr>
-          <w:rFonts w:ascii="Times New Roman" w:eastAsia="Arial" w:hAnsi="Times New Roman" w:cs="Times New Roman"/>
-          <w:i/>
-          <w:iCs/>
-          <w:sz w:val="24"/>
-          <w:szCs w:val="24"/>
-          <w:lang w:val="en-US"/>
-        </w:rPr>
-        <w:t>ResNet</w:t>
-      </w:r>
-      <w:proofErr w:type="spellEnd"/>
-      <w:r>
-        <w:rPr>
-          <w:rFonts w:ascii="Times New Roman" w:eastAsia="Arial" w:hAnsi="Times New Roman" w:cs="Times New Roman"/>
-          <w:sz w:val="24"/>
-          <w:szCs w:val="24"/>
-          <w:lang w:val="en-US"/>
-        </w:rPr>
-        <w:t xml:space="preserve">, </w:t>
-      </w:r>
-      <w:proofErr w:type="spellStart"/>
-      <w:r>
-        <w:rPr>
-          <w:rFonts w:ascii="Times New Roman" w:eastAsia="Arial" w:hAnsi="Times New Roman" w:cs="Times New Roman"/>
-          <w:sz w:val="24"/>
-          <w:szCs w:val="24"/>
-          <w:lang w:val="en-US"/>
-        </w:rPr>
-        <w:t>Verifikasi</w:t>
-      </w:r>
-      <w:proofErr w:type="spellEnd"/>
-      <w:r>
-        <w:rPr>
-          <w:rFonts w:ascii="Times New Roman" w:eastAsia="Arial" w:hAnsi="Times New Roman" w:cs="Times New Roman"/>
-          <w:sz w:val="24"/>
-          <w:szCs w:val="24"/>
-          <w:lang w:val="en-US"/>
-        </w:rPr>
-        <w:t xml:space="preserve"> </w:t>
-      </w:r>
-      <w:proofErr w:type="spellStart"/>
-      <w:r>
-        <w:rPr>
-          <w:rFonts w:ascii="Times New Roman" w:eastAsia="Arial" w:hAnsi="Times New Roman" w:cs="Times New Roman"/>
-          <w:sz w:val="24"/>
-          <w:szCs w:val="24"/>
-          <w:lang w:val="en-US"/>
-        </w:rPr>
-        <w:t>Wajah</w:t>
-      </w:r>
-      <w:proofErr w:type="spellEnd"/>
-      <w:r>
-        <w:rPr>
-          <w:rFonts w:ascii="Times New Roman" w:eastAsia="Arial" w:hAnsi="Times New Roman" w:cs="Times New Roman"/>
-          <w:sz w:val="24"/>
-          <w:szCs w:val="24"/>
-          <w:lang w:val="en-US"/>
-        </w:rPr>
-        <w:t xml:space="preserve">, </w:t>
-      </w:r>
-      <w:r>
-        <w:rPr>
-          <w:rFonts w:ascii="Times New Roman" w:eastAsia="Arial" w:hAnsi="Times New Roman" w:cs="Times New Roman"/>
-          <w:i/>
-          <w:iCs/>
-          <w:sz w:val="24"/>
-          <w:szCs w:val="24"/>
-          <w:lang w:val="en-US"/>
-        </w:rPr>
         <w:t>Face Embedding, Dimensionality Reduction</w:t>
       </w:r>
       <w:r>
@@ -7213,6 +7223,7 @@
     </w:p>
     <w:p>
       <w:pPr>
+        <w:spacing w:line="360" w:lineRule="auto"/>
         <w:jc w:val="center"/>
         <w:rPr>
           <w:rFonts w:ascii="Times New Roman" w:eastAsia="Arial" w:hAnsi="Times New Roman" w:cs="Times New Roman"/>
@@ -7242,6 +7253,7 @@
           <w:tab w:val="right" w:leader="dot" w:pos="7655"/>
         </w:tabs>
         <w:spacing w:line="240" w:lineRule="auto"/>
+        <w:jc w:val="both"/>
         <w:rPr>
           <w:rFonts w:ascii="Times New Roman" w:eastAsia="Arial" w:hAnsi="Times New Roman" w:cs="Times New Roman"/>
           <w:b/>
@@ -7269,6 +7281,7 @@
           <w:tab w:val="right" w:leader="dot" w:pos="7655"/>
         </w:tabs>
         <w:spacing w:line="240" w:lineRule="auto"/>
+        <w:jc w:val="both"/>
         <w:rPr>
           <w:rFonts w:ascii="Times New Roman" w:eastAsia="Arial" w:hAnsi="Times New Roman" w:cs="Times New Roman"/>
           <w:sz w:val="24"/>
@@ -7326,6 +7339,7 @@
           <w:tab w:val="right" w:leader="dot" w:pos="7655"/>
         </w:tabs>
         <w:spacing w:line="240" w:lineRule="auto"/>
+        <w:jc w:val="both"/>
         <w:rPr>
           <w:rFonts w:ascii="Times New Roman" w:eastAsia="Arial" w:hAnsi="Times New Roman" w:cs="Times New Roman"/>
           <w:sz w:val="24"/>
@@ -7370,6 +7384,7 @@
           <w:tab w:val="right" w:leader="dot" w:pos="7655"/>
         </w:tabs>
         <w:spacing w:line="240" w:lineRule="auto"/>
+        <w:jc w:val="both"/>
         <w:rPr>
           <w:rFonts w:ascii="Times New Roman" w:eastAsia="Arial" w:hAnsi="Times New Roman" w:cs="Times New Roman"/>
           <w:sz w:val="24"/>
@@ -7416,6 +7431,7 @@
           <w:tab w:val="right" w:leader="dot" w:pos="7655"/>
         </w:tabs>
         <w:spacing w:line="240" w:lineRule="auto"/>
+        <w:jc w:val="both"/>
         <w:rPr>
           <w:rFonts w:ascii="Times New Roman" w:eastAsia="Arial" w:hAnsi="Times New Roman" w:cs="Times New Roman"/>
           <w:sz w:val="24"/>
@@ -7462,6 +7478,7 @@
           <w:tab w:val="right" w:leader="dot" w:pos="7655"/>
         </w:tabs>
         <w:spacing w:line="240" w:lineRule="auto"/>
+        <w:jc w:val="both"/>
         <w:rPr>
           <w:rFonts w:ascii="Times New Roman" w:eastAsia="Arial" w:hAnsi="Times New Roman" w:cs="Times New Roman"/>
           <w:sz w:val="24"/>
@@ -7497,6 +7514,7 @@
           <w:tab w:val="right" w:leader="dot" w:pos="7655"/>
         </w:tabs>
         <w:spacing w:line="240" w:lineRule="auto"/>
+        <w:jc w:val="both"/>
         <w:rPr>
           <w:rFonts w:ascii="Times New Roman" w:eastAsia="Arial" w:hAnsi="Times New Roman" w:cs="Times New Roman"/>
           <w:sz w:val="24"/>
@@ -7543,6 +7561,7 @@
           <w:tab w:val="right" w:leader="dot" w:pos="7655"/>
         </w:tabs>
         <w:spacing w:line="240" w:lineRule="auto"/>
+        <w:jc w:val="both"/>
         <w:rPr>
           <w:rFonts w:ascii="Times New Roman" w:eastAsia="Arial" w:hAnsi="Times New Roman" w:cs="Times New Roman"/>
           <w:sz w:val="24"/>
@@ -7589,6 +7608,7 @@
           <w:tab w:val="right" w:leader="dot" w:pos="7655"/>
         </w:tabs>
         <w:spacing w:line="240" w:lineRule="auto"/>
+        <w:jc w:val="both"/>
         <w:rPr>
           <w:rFonts w:ascii="Times New Roman" w:eastAsia="Arial" w:hAnsi="Times New Roman" w:cs="Times New Roman"/>
           <w:sz w:val="24"/>
@@ -7661,6 +7681,7 @@
         </w:tabs>
         <w:spacing w:line="240" w:lineRule="auto"/>
         <w:ind w:left="1134" w:hanging="567"/>
+        <w:jc w:val="both"/>
         <w:rPr>
           <w:rFonts w:ascii="Times New Roman" w:eastAsia="Arial" w:hAnsi="Times New Roman" w:cs="Times New Roman"/>
           <w:sz w:val="24"/>
@@ -7731,6 +7752,7 @@
         </w:tabs>
         <w:spacing w:line="240" w:lineRule="auto"/>
         <w:ind w:left="1134" w:hanging="567"/>
+        <w:jc w:val="both"/>
         <w:rPr>
           <w:rFonts w:ascii="Times New Roman" w:eastAsia="Arial" w:hAnsi="Times New Roman" w:cs="Times New Roman"/>
           <w:sz w:val="24"/>
@@ -7801,6 +7823,7 @@
         </w:tabs>
         <w:spacing w:line="240" w:lineRule="auto"/>
         <w:ind w:left="1134" w:hanging="567"/>
+        <w:jc w:val="both"/>
         <w:rPr>
           <w:rFonts w:ascii="Times New Roman" w:eastAsia="Arial" w:hAnsi="Times New Roman" w:cs="Times New Roman"/>
           <w:sz w:val="24"/>
@@ -7860,6 +7883,7 @@
         </w:tabs>
         <w:spacing w:line="240" w:lineRule="auto"/>
         <w:ind w:left="1134" w:hanging="567"/>
+        <w:jc w:val="both"/>
         <w:rPr>
           <w:rFonts w:ascii="Times New Roman" w:eastAsia="Arial" w:hAnsi="Times New Roman" w:cs="Times New Roman"/>
           <w:sz w:val="24"/>
@@ -7930,6 +7954,7 @@
         </w:tabs>
         <w:spacing w:line="240" w:lineRule="auto"/>
         <w:ind w:left="1134" w:hanging="567"/>
+        <w:jc w:val="both"/>
         <w:rPr>
           <w:rFonts w:ascii="Times New Roman" w:eastAsia="Arial" w:hAnsi="Times New Roman" w:cs="Times New Roman"/>
           <w:sz w:val="24"/>
@@ -8000,6 +8025,7 @@
         </w:tabs>
         <w:spacing w:line="240" w:lineRule="auto"/>
         <w:ind w:left="1134" w:hanging="567"/>
+        <w:jc w:val="both"/>
         <w:rPr>
           <w:rFonts w:ascii="Times New Roman" w:eastAsia="Arial" w:hAnsi="Times New Roman" w:cs="Times New Roman"/>
           <w:sz w:val="24"/>
@@ -8070,6 +8096,7 @@
         </w:tabs>
         <w:spacing w:line="240" w:lineRule="auto"/>
         <w:ind w:left="1134" w:hanging="567"/>
+        <w:jc w:val="both"/>
         <w:rPr>
           <w:rFonts w:ascii="Times New Roman" w:eastAsia="Arial" w:hAnsi="Times New Roman" w:cs="Times New Roman"/>
           <w:sz w:val="24"/>
@@ -8134,6 +8161,7 @@
           <w:tab w:val="right" w:leader="dot" w:pos="7655"/>
         </w:tabs>
         <w:spacing w:line="240" w:lineRule="auto"/>
+        <w:jc w:val="both"/>
         <w:rPr>
           <w:rFonts w:ascii="Times New Roman" w:eastAsia="Arial" w:hAnsi="Times New Roman" w:cs="Times New Roman"/>
           <w:sz w:val="24"/>
@@ -8180,7 +8208,7 @@
           <w:szCs w:val="24"/>
           <w:lang w:val="en-US"/>
         </w:rPr>
-        <w:t>5</w:t>
+        <w:t>4</w:t>
       </w:r>
     </w:p>
     <w:p>
@@ -8195,6 +8223,7 @@
         </w:tabs>
         <w:spacing w:line="240" w:lineRule="auto"/>
         <w:ind w:left="1134" w:hanging="567"/>
+        <w:jc w:val="both"/>
         <w:rPr>
           <w:rFonts w:ascii="Times New Roman" w:eastAsia="Arial" w:hAnsi="Times New Roman" w:cs="Times New Roman"/>
           <w:sz w:val="24"/>
@@ -8228,7 +8257,16 @@
           <w:lang w:val="en-US"/>
         </w:rPr>
         <w:tab/>
-        <w:t xml:space="preserve"> 5</w:t>
+        <w:t xml:space="preserve"> </w:t>
+      </w:r>
+      <w:r>
+        <w:rPr>
+          <w:rFonts w:ascii="Times New Roman" w:eastAsia="Arial" w:hAnsi="Times New Roman" w:cs="Times New Roman"/>
+          <w:sz w:val="24"/>
+          <w:szCs w:val="24"/>
+          <w:lang w:val="en-US"/>
+        </w:rPr>
+        <w:t>4</w:t>
       </w:r>
     </w:p>
     <w:p>
@@ -8243,6 +8281,7 @@
         </w:tabs>
         <w:spacing w:line="240" w:lineRule="auto"/>
         <w:ind w:left="1134" w:hanging="567"/>
+        <w:jc w:val="both"/>
         <w:rPr>
           <w:rFonts w:ascii="Times New Roman" w:eastAsia="Arial" w:hAnsi="Times New Roman" w:cs="Times New Roman"/>
           <w:sz w:val="24"/>
@@ -8287,7 +8326,16 @@
           <w:lang w:val="en-US"/>
         </w:rPr>
         <w:tab/>
-        <w:t xml:space="preserve"> 5</w:t>
+        <w:t xml:space="preserve"> </w:t>
+      </w:r>
+      <w:r>
+        <w:rPr>
+          <w:rFonts w:ascii="Times New Roman" w:eastAsia="Arial" w:hAnsi="Times New Roman" w:cs="Times New Roman"/>
+          <w:sz w:val="24"/>
+          <w:szCs w:val="24"/>
+          <w:lang w:val="en-US"/>
+        </w:rPr>
+        <w:t>4</w:t>
       </w:r>
     </w:p>
     <w:p>
@@ -8302,6 +8350,7 @@
         </w:tabs>
         <w:spacing w:line="240" w:lineRule="auto"/>
         <w:ind w:left="1134" w:hanging="567"/>
+        <w:jc w:val="both"/>
         <w:rPr>
           <w:rFonts w:ascii="Times New Roman" w:eastAsia="Arial" w:hAnsi="Times New Roman" w:cs="Times New Roman"/>
           <w:sz w:val="24"/>
@@ -8335,7 +8384,16 @@
           <w:lang w:val="en-US"/>
         </w:rPr>
         <w:tab/>
-        <w:t xml:space="preserve"> 5</w:t>
+        <w:t xml:space="preserve"> </w:t>
+      </w:r>
+      <w:r>
+        <w:rPr>
+          <w:rFonts w:ascii="Times New Roman" w:eastAsia="Arial" w:hAnsi="Times New Roman" w:cs="Times New Roman"/>
+          <w:sz w:val="24"/>
+          <w:szCs w:val="24"/>
+          <w:lang w:val="en-US"/>
+        </w:rPr>
+        <w:t>4</w:t>
       </w:r>
     </w:p>
     <w:p>
@@ -8350,6 +8408,7 @@
         </w:tabs>
         <w:spacing w:line="240" w:lineRule="auto"/>
         <w:ind w:left="1843" w:hanging="709"/>
+        <w:jc w:val="both"/>
         <w:rPr>
           <w:rFonts w:ascii="Times New Roman" w:eastAsia="Arial" w:hAnsi="Times New Roman" w:cs="Times New Roman"/>
           <w:sz w:val="24"/>
@@ -8383,7 +8442,16 @@
           <w:lang w:val="en-US"/>
         </w:rPr>
         <w:tab/>
-        <w:t xml:space="preserve"> 6</w:t>
+        <w:t xml:space="preserve"> </w:t>
+      </w:r>
+      <w:r>
+        <w:rPr>
+          <w:rFonts w:ascii="Times New Roman" w:eastAsia="Arial" w:hAnsi="Times New Roman" w:cs="Times New Roman"/>
+          <w:sz w:val="24"/>
+          <w:szCs w:val="24"/>
+          <w:lang w:val="en-US"/>
+        </w:rPr>
+        <w:t>5</w:t>
       </w:r>
     </w:p>
     <w:p>
@@ -8398,6 +8466,7 @@
         </w:tabs>
         <w:spacing w:line="240" w:lineRule="auto"/>
         <w:ind w:left="1843" w:hanging="709"/>
+        <w:jc w:val="both"/>
         <w:rPr>
           <w:rFonts w:ascii="Times New Roman" w:eastAsia="Arial" w:hAnsi="Times New Roman" w:cs="Times New Roman"/>
           <w:sz w:val="24"/>
@@ -8431,7 +8500,16 @@
           <w:lang w:val="en-US"/>
         </w:rPr>
         <w:tab/>
-        <w:t xml:space="preserve"> 6</w:t>
+        <w:t xml:space="preserve"> </w:t>
+      </w:r>
+      <w:r>
+        <w:rPr>
+          <w:rFonts w:ascii="Times New Roman" w:eastAsia="Arial" w:hAnsi="Times New Roman" w:cs="Times New Roman"/>
+          <w:sz w:val="24"/>
+          <w:szCs w:val="24"/>
+          <w:lang w:val="en-US"/>
+        </w:rPr>
+        <w:t>5</w:t>
       </w:r>
     </w:p>
     <w:p>
@@ -8446,6 +8524,7 @@
         </w:tabs>
         <w:spacing w:line="240" w:lineRule="auto"/>
         <w:ind w:left="1134" w:hanging="567"/>
+        <w:jc w:val="both"/>
         <w:rPr>
           <w:rFonts w:ascii="Times New Roman" w:eastAsia="Arial" w:hAnsi="Times New Roman" w:cs="Times New Roman"/>
           <w:sz w:val="24"/>
@@ -8479,7 +8558,16 @@
           <w:lang w:val="en-US"/>
         </w:rPr>
         <w:tab/>
-        <w:t xml:space="preserve"> 6</w:t>
+        <w:t xml:space="preserve"> </w:t>
+      </w:r>
+      <w:r>
+        <w:rPr>
+          <w:rFonts w:ascii="Times New Roman" w:eastAsia="Arial" w:hAnsi="Times New Roman" w:cs="Times New Roman"/>
+          <w:sz w:val="24"/>
+          <w:szCs w:val="24"/>
+          <w:lang w:val="en-US"/>
+        </w:rPr>
+        <w:t>5</w:t>
       </w:r>
     </w:p>
     <w:p>
@@ -8494,6 +8582,7 @@
         </w:tabs>
         <w:spacing w:line="240" w:lineRule="auto"/>
         <w:ind w:left="1843" w:hanging="709"/>
+        <w:jc w:val="both"/>
         <w:rPr>
           <w:rFonts w:ascii="Times New Roman" w:eastAsia="Arial" w:hAnsi="Times New Roman" w:cs="Times New Roman"/>
           <w:sz w:val="24"/>
@@ -8527,7 +8616,16 @@
           <w:lang w:val="en-US"/>
         </w:rPr>
         <w:tab/>
-        <w:t xml:space="preserve"> 8</w:t>
+        <w:t xml:space="preserve"> </w:t>
+      </w:r>
+      <w:r>
+        <w:rPr>
+          <w:rFonts w:ascii="Times New Roman" w:eastAsia="Arial" w:hAnsi="Times New Roman" w:cs="Times New Roman"/>
+          <w:sz w:val="24"/>
+          <w:szCs w:val="24"/>
+          <w:lang w:val="en-US"/>
+        </w:rPr>
+        <w:t>7</w:t>
       </w:r>
     </w:p>
     <w:p>
@@ -8542,6 +8640,7 @@
         </w:tabs>
         <w:spacing w:line="240" w:lineRule="auto"/>
         <w:ind w:left="1843" w:hanging="709"/>
+        <w:jc w:val="both"/>
         <w:rPr>
           <w:rFonts w:ascii="Times New Roman" w:eastAsia="Arial" w:hAnsi="Times New Roman" w:cs="Times New Roman"/>
           <w:sz w:val="24"/>
@@ -8575,7 +8674,16 @@
           <w:lang w:val="en-US"/>
         </w:rPr>
         <w:tab/>
-        <w:t xml:space="preserve"> 8</w:t>
+        <w:t xml:space="preserve"> </w:t>
+      </w:r>
+      <w:r>
+        <w:rPr>
+          <w:rFonts w:ascii="Times New Roman" w:eastAsia="Arial" w:hAnsi="Times New Roman" w:cs="Times New Roman"/>
+          <w:sz w:val="24"/>
+          <w:szCs w:val="24"/>
+          <w:lang w:val="en-US"/>
+        </w:rPr>
+        <w:t>7</w:t>
       </w:r>
     </w:p>
     <w:p>
@@ -8590,6 +8698,7 @@
         </w:tabs>
         <w:spacing w:line="240" w:lineRule="auto"/>
         <w:ind w:left="1843" w:hanging="709"/>
+        <w:jc w:val="both"/>
         <w:rPr>
           <w:rFonts w:ascii="Times New Roman" w:eastAsia="Arial" w:hAnsi="Times New Roman" w:cs="Times New Roman"/>
           <w:sz w:val="24"/>
@@ -8623,7 +8732,16 @@
           <w:lang w:val="en-US"/>
         </w:rPr>
         <w:tab/>
-        <w:t xml:space="preserve"> 9</w:t>
+        <w:t xml:space="preserve"> </w:t>
+      </w:r>
+      <w:r>
+        <w:rPr>
+          <w:rFonts w:ascii="Times New Roman" w:eastAsia="Arial" w:hAnsi="Times New Roman" w:cs="Times New Roman"/>
+          <w:sz w:val="24"/>
+          <w:szCs w:val="24"/>
+          <w:lang w:val="en-US"/>
+        </w:rPr>
+        <w:t>8</w:t>
       </w:r>
     </w:p>
     <w:p>
@@ -8638,6 +8756,7 @@
         </w:tabs>
         <w:spacing w:line="240" w:lineRule="auto"/>
         <w:ind w:left="1843" w:hanging="709"/>
+        <w:jc w:val="both"/>
         <w:rPr>
           <w:rFonts w:ascii="Times New Roman" w:eastAsia="Arial" w:hAnsi="Times New Roman" w:cs="Times New Roman"/>
           <w:sz w:val="24"/>
@@ -8673,7 +8792,16 @@
           <w:lang w:val="en-US"/>
         </w:rPr>
         <w:tab/>
-        <w:t xml:space="preserve"> 9</w:t>
+        <w:t xml:space="preserve"> </w:t>
+      </w:r>
+      <w:r>
+        <w:rPr>
+          <w:rFonts w:ascii="Times New Roman" w:eastAsia="Arial" w:hAnsi="Times New Roman" w:cs="Times New Roman"/>
+          <w:sz w:val="24"/>
+          <w:szCs w:val="24"/>
+          <w:lang w:val="en-US"/>
+        </w:rPr>
+        <w:t>8</w:t>
       </w:r>
     </w:p>
     <w:p>
@@ -8688,6 +8816,7 @@
         </w:tabs>
         <w:spacing w:line="240" w:lineRule="auto"/>
         <w:ind w:left="1134" w:hanging="567"/>
+        <w:jc w:val="both"/>
         <w:rPr>
           <w:rFonts w:ascii="Times New Roman" w:eastAsia="Arial" w:hAnsi="Times New Roman" w:cs="Times New Roman"/>
           <w:sz w:val="24"/>
@@ -8721,7 +8850,16 @@
           <w:lang w:val="en-US"/>
         </w:rPr>
         <w:tab/>
-        <w:t xml:space="preserve"> 11</w:t>
+        <w:t xml:space="preserve"> 1</w:t>
+      </w:r>
+      <w:r>
+        <w:rPr>
+          <w:rFonts w:ascii="Times New Roman" w:eastAsia="Arial" w:hAnsi="Times New Roman" w:cs="Times New Roman"/>
+          <w:sz w:val="24"/>
+          <w:szCs w:val="24"/>
+          <w:lang w:val="en-US"/>
+        </w:rPr>
+        <w:t>0</w:t>
       </w:r>
     </w:p>
     <w:p>
@@ -8736,6 +8874,7 @@
         </w:tabs>
         <w:spacing w:line="240" w:lineRule="auto"/>
         <w:ind w:left="1843" w:hanging="709"/>
+        <w:jc w:val="both"/>
         <w:rPr>
           <w:rFonts w:ascii="Times New Roman" w:eastAsia="Arial" w:hAnsi="Times New Roman" w:cs="Times New Roman"/>
           <w:sz w:val="24"/>
@@ -8780,7 +8919,16 @@
           <w:lang w:val="en-US"/>
         </w:rPr>
         <w:tab/>
-        <w:t xml:space="preserve"> 13</w:t>
+        <w:t xml:space="preserve"> 1</w:t>
+      </w:r>
+      <w:r>
+        <w:rPr>
+          <w:rFonts w:ascii="Times New Roman" w:eastAsia="Arial" w:hAnsi="Times New Roman" w:cs="Times New Roman"/>
+          <w:sz w:val="24"/>
+          <w:szCs w:val="24"/>
+          <w:lang w:val="en-US"/>
+        </w:rPr>
+        <w:t>2</w:t>
       </w:r>
     </w:p>
     <w:p>
@@ -8795,6 +8943,7 @@
         </w:tabs>
         <w:spacing w:line="240" w:lineRule="auto"/>
         <w:ind w:left="1843" w:hanging="709"/>
+        <w:jc w:val="both"/>
         <w:rPr>
           <w:rFonts w:ascii="Times New Roman" w:eastAsia="Arial" w:hAnsi="Times New Roman" w:cs="Times New Roman"/>
           <w:sz w:val="24"/>
@@ -8828,7 +8977,16 @@
           <w:lang w:val="en-US"/>
         </w:rPr>
         <w:tab/>
-        <w:t xml:space="preserve"> 14</w:t>
+        <w:t xml:space="preserve"> 1</w:t>
+      </w:r>
+      <w:r>
+        <w:rPr>
+          <w:rFonts w:ascii="Times New Roman" w:eastAsia="Arial" w:hAnsi="Times New Roman" w:cs="Times New Roman"/>
+          <w:sz w:val="24"/>
+          <w:szCs w:val="24"/>
+          <w:lang w:val="en-US"/>
+        </w:rPr>
+        <w:t>3</w:t>
       </w:r>
     </w:p>
     <w:p>
@@ -8843,6 +9001,7 @@
         </w:tabs>
         <w:spacing w:line="240" w:lineRule="auto"/>
         <w:ind w:left="1843" w:hanging="709"/>
+        <w:jc w:val="both"/>
         <w:rPr>
           <w:rFonts w:ascii="Times New Roman" w:eastAsia="Arial" w:hAnsi="Times New Roman" w:cs="Times New Roman"/>
           <w:sz w:val="24"/>
@@ -8876,7 +9035,16 @@
           <w:lang w:val="en-US"/>
         </w:rPr>
         <w:tab/>
-        <w:t xml:space="preserve"> 14</w:t>
+        <w:t xml:space="preserve"> 1</w:t>
+      </w:r>
+      <w:r>
+        <w:rPr>
+          <w:rFonts w:ascii="Times New Roman" w:eastAsia="Arial" w:hAnsi="Times New Roman" w:cs="Times New Roman"/>
+          <w:sz w:val="24"/>
+          <w:szCs w:val="24"/>
+          <w:lang w:val="en-US"/>
+        </w:rPr>
+        <w:t>3</w:t>
       </w:r>
     </w:p>
     <w:p>
@@ -8891,6 +9059,7 @@
         </w:tabs>
         <w:spacing w:line="240" w:lineRule="auto"/>
         <w:ind w:left="1843" w:hanging="709"/>
+        <w:jc w:val="both"/>
         <w:rPr>
           <w:rFonts w:ascii="Times New Roman" w:eastAsia="Arial" w:hAnsi="Times New Roman" w:cs="Times New Roman"/>
           <w:sz w:val="24"/>
@@ -8924,7 +9093,16 @@
           <w:lang w:val="en-US"/>
         </w:rPr>
         <w:tab/>
-        <w:t xml:space="preserve"> 15</w:t>
+        <w:t xml:space="preserve"> 1</w:t>
+      </w:r>
+      <w:r>
+        <w:rPr>
+          <w:rFonts w:ascii="Times New Roman" w:eastAsia="Arial" w:hAnsi="Times New Roman" w:cs="Times New Roman"/>
+          <w:sz w:val="24"/>
+          <w:szCs w:val="24"/>
+          <w:lang w:val="en-US"/>
+        </w:rPr>
+        <w:t>4</w:t>
       </w:r>
     </w:p>
     <w:p>
@@ -8939,6 +9117,7 @@
         </w:tabs>
         <w:spacing w:line="240" w:lineRule="auto"/>
         <w:ind w:left="1134" w:hanging="567"/>
+        <w:jc w:val="both"/>
         <w:rPr>
           <w:rFonts w:ascii="Times New Roman" w:eastAsia="Arial" w:hAnsi="Times New Roman" w:cs="Times New Roman"/>
           <w:sz w:val="24"/>
@@ -8972,7 +9151,16 @@
           <w:lang w:val="en-US"/>
         </w:rPr>
         <w:tab/>
-        <w:t xml:space="preserve"> 16</w:t>
+        <w:t xml:space="preserve"> 1</w:t>
+      </w:r>
+      <w:r>
+        <w:rPr>
+          <w:rFonts w:ascii="Times New Roman" w:eastAsia="Arial" w:hAnsi="Times New Roman" w:cs="Times New Roman"/>
+          <w:sz w:val="24"/>
+          <w:szCs w:val="24"/>
+          <w:lang w:val="en-US"/>
+        </w:rPr>
+        <w:t>5</w:t>
       </w:r>
     </w:p>
     <w:p>
@@ -8987,6 +9175,7 @@
         </w:tabs>
         <w:spacing w:line="240" w:lineRule="auto"/>
         <w:ind w:left="1843" w:hanging="709"/>
+        <w:jc w:val="both"/>
         <w:rPr>
           <w:rFonts w:ascii="Times New Roman" w:eastAsia="Arial" w:hAnsi="Times New Roman" w:cs="Times New Roman"/>
           <w:sz w:val="24"/>
@@ -9020,7 +9209,16 @@
           <w:lang w:val="en-US"/>
         </w:rPr>
         <w:tab/>
-        <w:t xml:space="preserve"> 16</w:t>
+        <w:t xml:space="preserve"> 1</w:t>
+      </w:r>
+      <w:r>
+        <w:rPr>
+          <w:rFonts w:ascii="Times New Roman" w:eastAsia="Arial" w:hAnsi="Times New Roman" w:cs="Times New Roman"/>
+          <w:sz w:val="24"/>
+          <w:szCs w:val="24"/>
+          <w:lang w:val="en-US"/>
+        </w:rPr>
+        <w:t>5</w:t>
       </w:r>
     </w:p>
     <w:p>
@@ -9035,6 +9233,7 @@
         </w:tabs>
         <w:spacing w:line="240" w:lineRule="auto"/>
         <w:ind w:left="1843" w:hanging="709"/>
+        <w:jc w:val="both"/>
         <w:rPr>
           <w:rFonts w:ascii="Times New Roman" w:eastAsia="Arial" w:hAnsi="Times New Roman" w:cs="Times New Roman"/>
           <w:sz w:val="24"/>
@@ -9068,7 +9267,16 @@
           <w:lang w:val="en-US"/>
         </w:rPr>
         <w:tab/>
-        <w:t xml:space="preserve"> 16</w:t>
+        <w:t xml:space="preserve"> 1</w:t>
+      </w:r>
+      <w:r>
+        <w:rPr>
+          <w:rFonts w:ascii="Times New Roman" w:eastAsia="Arial" w:hAnsi="Times New Roman" w:cs="Times New Roman"/>
+          <w:sz w:val="24"/>
+          <w:szCs w:val="24"/>
+          <w:lang w:val="en-US"/>
+        </w:rPr>
+        <w:t>5</w:t>
       </w:r>
     </w:p>
     <w:p>
@@ -9083,6 +9291,7 @@
         </w:tabs>
         <w:spacing w:line="240" w:lineRule="auto"/>
         <w:ind w:left="1843" w:hanging="709"/>
+        <w:jc w:val="both"/>
         <w:rPr>
           <w:rFonts w:ascii="Times New Roman" w:eastAsia="Arial" w:hAnsi="Times New Roman" w:cs="Times New Roman"/>
           <w:sz w:val="24"/>
@@ -9116,7 +9325,16 @@
           <w:lang w:val="en-US"/>
         </w:rPr>
         <w:tab/>
-        <w:t xml:space="preserve"> 16</w:t>
+        <w:t xml:space="preserve"> 1</w:t>
+      </w:r>
+      <w:r>
+        <w:rPr>
+          <w:rFonts w:ascii="Times New Roman" w:eastAsia="Arial" w:hAnsi="Times New Roman" w:cs="Times New Roman"/>
+          <w:sz w:val="24"/>
+          <w:szCs w:val="24"/>
+          <w:lang w:val="en-US"/>
+        </w:rPr>
+        <w:t>5</w:t>
       </w:r>
     </w:p>
     <w:p>
@@ -9125,6 +9343,7 @@
           <w:tab w:val="right" w:leader="dot" w:pos="7655"/>
         </w:tabs>
         <w:spacing w:line="240" w:lineRule="auto"/>
+        <w:jc w:val="both"/>
         <w:rPr>
           <w:rFonts w:ascii="Times New Roman" w:eastAsia="Arial" w:hAnsi="Times New Roman" w:cs="Times New Roman"/>
           <w:sz w:val="24"/>
@@ -9163,7 +9382,16 @@
           <w:lang w:val="en-US"/>
         </w:rPr>
         <w:tab/>
-        <w:t xml:space="preserve"> 20</w:t>
+        <w:t xml:space="preserve"> </w:t>
+      </w:r>
+      <w:r>
+        <w:rPr>
+          <w:rFonts w:ascii="Times New Roman" w:eastAsia="Arial" w:hAnsi="Times New Roman" w:cs="Times New Roman"/>
+          <w:sz w:val="24"/>
+          <w:szCs w:val="24"/>
+          <w:lang w:val="en-US"/>
+        </w:rPr>
+        <w:t>19</w:t>
       </w:r>
     </w:p>
     <w:p>
@@ -9179,6 +9407,7 @@
         </w:tabs>
         <w:spacing w:line="240" w:lineRule="auto"/>
         <w:ind w:left="1134" w:hanging="567"/>
+        <w:jc w:val="both"/>
         <w:rPr>
           <w:rFonts w:ascii="Times New Roman" w:eastAsia="Arial" w:hAnsi="Times New Roman" w:cs="Times New Roman"/>
           <w:sz w:val="24"/>
@@ -9203,7 +9432,16 @@
           <w:lang w:val="en-US"/>
         </w:rPr>
         <w:tab/>
-        <w:t xml:space="preserve"> 20</w:t>
+        <w:t xml:space="preserve"> </w:t>
+      </w:r>
+      <w:r>
+        <w:rPr>
+          <w:rFonts w:ascii="Times New Roman" w:eastAsia="Arial" w:hAnsi="Times New Roman" w:cs="Times New Roman"/>
+          <w:sz w:val="24"/>
+          <w:szCs w:val="24"/>
+          <w:lang w:val="en-US"/>
+        </w:rPr>
+        <w:t>19</w:t>
       </w:r>
     </w:p>
     <w:p>
@@ -9218,6 +9456,7 @@
         </w:tabs>
         <w:spacing w:line="240" w:lineRule="auto"/>
         <w:ind w:left="1843" w:hanging="709"/>
+        <w:jc w:val="both"/>
         <w:rPr>
           <w:rFonts w:ascii="Times New Roman" w:eastAsia="Arial" w:hAnsi="Times New Roman" w:cs="Times New Roman"/>
           <w:sz w:val="24"/>
@@ -9282,7 +9521,16 @@
           <w:lang w:val="en-US"/>
         </w:rPr>
         <w:tab/>
-        <w:t xml:space="preserve"> 20</w:t>
+        <w:t xml:space="preserve"> </w:t>
+      </w:r>
+      <w:r>
+        <w:rPr>
+          <w:rFonts w:ascii="Times New Roman" w:eastAsia="Arial" w:hAnsi="Times New Roman" w:cs="Times New Roman"/>
+          <w:sz w:val="24"/>
+          <w:szCs w:val="24"/>
+          <w:lang w:val="en-US"/>
+        </w:rPr>
+        <w:t>19</w:t>
       </w:r>
     </w:p>
     <w:p>
@@ -9297,6 +9545,7 @@
         </w:tabs>
         <w:spacing w:line="240" w:lineRule="auto"/>
         <w:ind w:left="1843" w:hanging="709"/>
+        <w:jc w:val="both"/>
         <w:rPr>
           <w:rFonts w:ascii="Times New Roman" w:eastAsia="Arial" w:hAnsi="Times New Roman" w:cs="Times New Roman"/>
           <w:sz w:val="24"/>
@@ -9341,7 +9590,16 @@
           <w:lang w:val="en-US"/>
         </w:rPr>
         <w:tab/>
-        <w:t xml:space="preserve"> 22</w:t>
+        <w:t xml:space="preserve"> </w:t>
+      </w:r>
+      <w:r>
+        <w:rPr>
+          <w:rFonts w:ascii="Times New Roman" w:eastAsia="Arial" w:hAnsi="Times New Roman" w:cs="Times New Roman"/>
+          <w:sz w:val="24"/>
+          <w:szCs w:val="24"/>
+          <w:lang w:val="en-US"/>
+        </w:rPr>
+        <w:t>21</w:t>
       </w:r>
     </w:p>
     <w:p>
@@ -9356,6 +9614,7 @@
         </w:tabs>
         <w:spacing w:line="240" w:lineRule="auto"/>
         <w:ind w:left="1843" w:hanging="709"/>
+        <w:jc w:val="both"/>
         <w:rPr>
           <w:rFonts w:ascii="Times New Roman" w:eastAsia="Arial" w:hAnsi="Times New Roman" w:cs="Times New Roman"/>
           <w:sz w:val="24"/>
@@ -9380,7 +9639,16 @@
           <w:lang w:val="en-US"/>
         </w:rPr>
         <w:tab/>
-        <w:t xml:space="preserve"> 23</w:t>
+        <w:t xml:space="preserve"> 2</w:t>
+      </w:r>
+      <w:r>
+        <w:rPr>
+          <w:rFonts w:ascii="Times New Roman" w:eastAsia="Arial" w:hAnsi="Times New Roman" w:cs="Times New Roman"/>
+          <w:sz w:val="24"/>
+          <w:szCs w:val="24"/>
+          <w:lang w:val="en-US"/>
+        </w:rPr>
+        <w:t>2</w:t>
       </w:r>
     </w:p>
     <w:p>
@@ -9395,6 +9663,7 @@
         </w:tabs>
         <w:spacing w:line="240" w:lineRule="auto"/>
         <w:ind w:left="1843" w:hanging="709"/>
+        <w:jc w:val="both"/>
         <w:rPr>
           <w:rFonts w:ascii="Times New Roman" w:eastAsia="Arial" w:hAnsi="Times New Roman" w:cs="Times New Roman"/>
           <w:sz w:val="24"/>
@@ -9419,7 +9688,16 @@
           <w:lang w:val="en-US"/>
         </w:rPr>
         <w:tab/>
-        <w:t xml:space="preserve"> 26</w:t>
+        <w:t xml:space="preserve"> 2</w:t>
+      </w:r>
+      <w:r>
+        <w:rPr>
+          <w:rFonts w:ascii="Times New Roman" w:eastAsia="Arial" w:hAnsi="Times New Roman" w:cs="Times New Roman"/>
+          <w:sz w:val="24"/>
+          <w:szCs w:val="24"/>
+          <w:lang w:val="en-US"/>
+        </w:rPr>
+        <w:t>5</w:t>
       </w:r>
     </w:p>
     <w:p>
@@ -9435,6 +9713,7 @@
         </w:tabs>
         <w:spacing w:line="240" w:lineRule="auto"/>
         <w:ind w:left="1134" w:hanging="567"/>
+        <w:jc w:val="both"/>
         <w:rPr>
           <w:rFonts w:ascii="Times New Roman" w:eastAsia="Arial" w:hAnsi="Times New Roman" w:cs="Times New Roman"/>
           <w:sz w:val="24"/>
@@ -9459,7 +9738,16 @@
           <w:lang w:val="en-US"/>
         </w:rPr>
         <w:tab/>
-        <w:t xml:space="preserve"> 29</w:t>
+        <w:t xml:space="preserve"> 2</w:t>
+      </w:r>
+      <w:r>
+        <w:rPr>
+          <w:rFonts w:ascii="Times New Roman" w:eastAsia="Arial" w:hAnsi="Times New Roman" w:cs="Times New Roman"/>
+          <w:sz w:val="24"/>
+          <w:szCs w:val="24"/>
+          <w:lang w:val="en-US"/>
+        </w:rPr>
+        <w:t>8</w:t>
       </w:r>
     </w:p>
     <w:p>
@@ -9475,6 +9763,7 @@
         </w:tabs>
         <w:spacing w:line="240" w:lineRule="auto"/>
         <w:ind w:left="1843" w:hanging="709"/>
+        <w:jc w:val="both"/>
         <w:rPr>
           <w:rFonts w:ascii="Times New Roman" w:eastAsia="Arial" w:hAnsi="Times New Roman" w:cs="Times New Roman"/>
           <w:sz w:val="24"/>
@@ -9510,7 +9799,16 @@
           <w:lang w:val="en-US"/>
         </w:rPr>
         <w:tab/>
-        <w:t xml:space="preserve"> 31</w:t>
+        <w:t xml:space="preserve"> 3</w:t>
+      </w:r>
+      <w:r>
+        <w:rPr>
+          <w:rFonts w:ascii="Times New Roman" w:eastAsia="Arial" w:hAnsi="Times New Roman" w:cs="Times New Roman"/>
+          <w:sz w:val="24"/>
+          <w:szCs w:val="24"/>
+          <w:lang w:val="en-US"/>
+        </w:rPr>
+        <w:t>0</w:t>
       </w:r>
     </w:p>
     <w:p>
@@ -9526,6 +9824,7 @@
         </w:tabs>
         <w:spacing w:line="240" w:lineRule="auto"/>
         <w:ind w:left="2268" w:hanging="283"/>
+        <w:jc w:val="both"/>
         <w:rPr>
           <w:rFonts w:ascii="Times New Roman" w:eastAsia="Arial" w:hAnsi="Times New Roman" w:cs="Times New Roman"/>
           <w:sz w:val="24"/>
@@ -9550,7 +9849,16 @@
           <w:lang w:val="en-US"/>
         </w:rPr>
         <w:tab/>
-        <w:t xml:space="preserve"> 34</w:t>
+        <w:t xml:space="preserve"> 3</w:t>
+      </w:r>
+      <w:r>
+        <w:rPr>
+          <w:rFonts w:ascii="Times New Roman" w:eastAsia="Arial" w:hAnsi="Times New Roman" w:cs="Times New Roman"/>
+          <w:sz w:val="24"/>
+          <w:szCs w:val="24"/>
+          <w:lang w:val="en-US"/>
+        </w:rPr>
+        <w:t>3</w:t>
       </w:r>
     </w:p>
     <w:p>
@@ -9566,6 +9874,7 @@
         </w:tabs>
         <w:spacing w:line="240" w:lineRule="auto"/>
         <w:ind w:left="2268" w:hanging="283"/>
+        <w:jc w:val="both"/>
         <w:rPr>
           <w:rFonts w:ascii="Times New Roman" w:eastAsia="Arial" w:hAnsi="Times New Roman" w:cs="Times New Roman"/>
           <w:sz w:val="24"/>
@@ -9621,7 +9930,16 @@
           <w:lang w:val="en-US"/>
         </w:rPr>
         <w:tab/>
-        <w:t xml:space="preserve"> 35</w:t>
+        <w:t xml:space="preserve"> 3</w:t>
+      </w:r>
+      <w:r>
+        <w:rPr>
+          <w:rFonts w:ascii="Times New Roman" w:eastAsia="Arial" w:hAnsi="Times New Roman" w:cs="Times New Roman"/>
+          <w:sz w:val="24"/>
+          <w:szCs w:val="24"/>
+          <w:lang w:val="en-US"/>
+        </w:rPr>
+        <w:t>4</w:t>
       </w:r>
     </w:p>
     <w:p>
@@ -9637,6 +9955,7 @@
         </w:tabs>
         <w:spacing w:line="240" w:lineRule="auto"/>
         <w:ind w:left="2268" w:hanging="283"/>
+        <w:jc w:val="both"/>
         <w:rPr>
           <w:rFonts w:ascii="Times New Roman" w:eastAsia="Arial" w:hAnsi="Times New Roman" w:cs="Times New Roman"/>
           <w:sz w:val="24"/>
@@ -9672,7 +9991,16 @@
           <w:lang w:val="en-US"/>
         </w:rPr>
         <w:tab/>
-        <w:t xml:space="preserve"> 36</w:t>
+        <w:t xml:space="preserve"> 3</w:t>
+      </w:r>
+      <w:r>
+        <w:rPr>
+          <w:rFonts w:ascii="Times New Roman" w:eastAsia="Arial" w:hAnsi="Times New Roman" w:cs="Times New Roman"/>
+          <w:sz w:val="24"/>
+          <w:szCs w:val="24"/>
+          <w:lang w:val="en-US"/>
+        </w:rPr>
+        <w:t>5</w:t>
       </w:r>
     </w:p>
     <w:p>
@@ -9688,6 +10016,7 @@
         </w:tabs>
         <w:spacing w:line="240" w:lineRule="auto"/>
         <w:ind w:left="1134" w:hanging="567"/>
+        <w:jc w:val="both"/>
         <w:rPr>
           <w:rFonts w:ascii="Times New Roman" w:eastAsia="Arial" w:hAnsi="Times New Roman" w:cs="Times New Roman"/>
           <w:sz w:val="24"/>
@@ -9712,7 +10041,16 @@
           <w:lang w:val="en-US"/>
         </w:rPr>
         <w:tab/>
-        <w:t xml:space="preserve"> 37</w:t>
+        <w:t xml:space="preserve"> 3</w:t>
+      </w:r>
+      <w:r>
+        <w:rPr>
+          <w:rFonts w:ascii="Times New Roman" w:eastAsia="Arial" w:hAnsi="Times New Roman" w:cs="Times New Roman"/>
+          <w:sz w:val="24"/>
+          <w:szCs w:val="24"/>
+          <w:lang w:val="en-US"/>
+        </w:rPr>
+        <w:t>6</w:t>
       </w:r>
     </w:p>
     <w:p>
@@ -9728,6 +10066,7 @@
         </w:tabs>
         <w:spacing w:line="240" w:lineRule="auto"/>
         <w:ind w:left="1843" w:hanging="709"/>
+        <w:jc w:val="both"/>
         <w:rPr>
           <w:rFonts w:ascii="Times New Roman" w:eastAsia="Arial" w:hAnsi="Times New Roman" w:cs="Times New Roman"/>
           <w:sz w:val="24"/>
@@ -9752,7 +10091,25 @@
           <w:lang w:val="en-US"/>
         </w:rPr>
         <w:tab/>
-        <w:t xml:space="preserve"> 37 </w:t>
+        <w:t xml:space="preserve"> 3</w:t>
+      </w:r>
+      <w:r>
+        <w:rPr>
+          <w:rFonts w:ascii="Times New Roman" w:eastAsia="Arial" w:hAnsi="Times New Roman" w:cs="Times New Roman"/>
+          <w:sz w:val="24"/>
+          <w:szCs w:val="24"/>
+          <w:lang w:val="en-US"/>
+        </w:rPr>
+        <w:t>6</w:t>
+      </w:r>
+      <w:r>
+        <w:rPr>
+          <w:rFonts w:ascii="Times New Roman" w:eastAsia="Arial" w:hAnsi="Times New Roman" w:cs="Times New Roman"/>
+          <w:sz w:val="24"/>
+          <w:szCs w:val="24"/>
+          <w:lang w:val="en-US"/>
+        </w:rPr>
+        <w:t xml:space="preserve"> </w:t>
       </w:r>
     </w:p>
     <w:p>
@@ -9769,6 +10126,7 @@
         </w:tabs>
         <w:spacing w:line="240" w:lineRule="auto"/>
         <w:ind w:left="1843" w:hanging="709"/>
+        <w:jc w:val="both"/>
         <w:rPr>
           <w:rFonts w:ascii="Times New Roman" w:eastAsia="Arial" w:hAnsi="Times New Roman" w:cs="Times New Roman"/>
           <w:sz w:val="24"/>
@@ -9804,7 +10162,16 @@
           <w:lang w:val="en-US"/>
         </w:rPr>
         <w:tab/>
-        <w:t xml:space="preserve"> 40</w:t>
+        <w:t xml:space="preserve"> </w:t>
+      </w:r>
+      <w:r>
+        <w:rPr>
+          <w:rFonts w:ascii="Times New Roman" w:eastAsia="Arial" w:hAnsi="Times New Roman" w:cs="Times New Roman"/>
+          <w:sz w:val="24"/>
+          <w:szCs w:val="24"/>
+          <w:lang w:val="en-US"/>
+        </w:rPr>
+        <w:t>39</w:t>
       </w:r>
     </w:p>
     <w:p>
@@ -9820,6 +10187,7 @@
         </w:tabs>
         <w:spacing w:line="240" w:lineRule="auto"/>
         <w:ind w:left="2268" w:hanging="283"/>
+        <w:jc w:val="both"/>
         <w:rPr>
           <w:rFonts w:ascii="Times New Roman" w:eastAsia="Arial" w:hAnsi="Times New Roman" w:cs="Times New Roman"/>
           <w:sz w:val="24"/>
@@ -9844,7 +10212,16 @@
           <w:lang w:val="en-US"/>
         </w:rPr>
         <w:tab/>
-        <w:t xml:space="preserve"> 40</w:t>
+        <w:t xml:space="preserve"> </w:t>
+      </w:r>
+      <w:r>
+        <w:rPr>
+          <w:rFonts w:ascii="Times New Roman" w:eastAsia="Arial" w:hAnsi="Times New Roman" w:cs="Times New Roman"/>
+          <w:sz w:val="24"/>
+          <w:szCs w:val="24"/>
+          <w:lang w:val="en-US"/>
+        </w:rPr>
+        <w:t>39</w:t>
       </w:r>
     </w:p>
     <w:p>
@@ -9860,6 +10237,7 @@
         </w:tabs>
         <w:spacing w:line="240" w:lineRule="auto"/>
         <w:ind w:left="2268" w:hanging="283"/>
+        <w:jc w:val="both"/>
         <w:rPr>
           <w:rFonts w:ascii="Times New Roman" w:eastAsia="Arial" w:hAnsi="Times New Roman" w:cs="Times New Roman"/>
           <w:sz w:val="24"/>
@@ -9884,7 +10262,16 @@
           <w:lang w:val="en-US"/>
         </w:rPr>
         <w:tab/>
-        <w:t xml:space="preserve"> 41</w:t>
+        <w:t xml:space="preserve"> 4</w:t>
+      </w:r>
+      <w:r>
+        <w:rPr>
+          <w:rFonts w:ascii="Times New Roman" w:eastAsia="Arial" w:hAnsi="Times New Roman" w:cs="Times New Roman"/>
+          <w:sz w:val="24"/>
+          <w:szCs w:val="24"/>
+          <w:lang w:val="en-US"/>
+        </w:rPr>
+        <w:t>0</w:t>
       </w:r>
     </w:p>
     <w:p>
@@ -9900,6 +10287,7 @@
         </w:tabs>
         <w:spacing w:line="240" w:lineRule="auto"/>
         <w:ind w:left="2268" w:hanging="283"/>
+        <w:jc w:val="both"/>
         <w:rPr>
           <w:rFonts w:ascii="Times New Roman" w:eastAsia="Arial" w:hAnsi="Times New Roman" w:cs="Times New Roman"/>
           <w:sz w:val="24"/>
@@ -9924,7 +10312,16 @@
           <w:lang w:val="en-US"/>
         </w:rPr>
         <w:tab/>
-        <w:t xml:space="preserve"> 41</w:t>
+        <w:t xml:space="preserve"> 4</w:t>
+      </w:r>
+      <w:r>
+        <w:rPr>
+          <w:rFonts w:ascii="Times New Roman" w:eastAsia="Arial" w:hAnsi="Times New Roman" w:cs="Times New Roman"/>
+          <w:sz w:val="24"/>
+          <w:szCs w:val="24"/>
+          <w:lang w:val="en-US"/>
+        </w:rPr>
+        <w:t>0</w:t>
       </w:r>
     </w:p>
     <w:p>
@@ -9940,6 +10337,7 @@
         </w:tabs>
         <w:spacing w:line="240" w:lineRule="auto"/>
         <w:ind w:left="1134" w:hanging="567"/>
+        <w:jc w:val="both"/>
         <w:rPr>
           <w:rFonts w:ascii="Times New Roman" w:eastAsia="Arial" w:hAnsi="Times New Roman" w:cs="Times New Roman"/>
           <w:sz w:val="24"/>
@@ -9995,7 +10393,16 @@
           <w:lang w:val="en-US"/>
         </w:rPr>
         <w:tab/>
-        <w:t xml:space="preserve"> 41</w:t>
+        <w:t xml:space="preserve"> 4</w:t>
+      </w:r>
+      <w:r>
+        <w:rPr>
+          <w:rFonts w:ascii="Times New Roman" w:eastAsia="Arial" w:hAnsi="Times New Roman" w:cs="Times New Roman"/>
+          <w:sz w:val="24"/>
+          <w:szCs w:val="24"/>
+          <w:lang w:val="en-US"/>
+        </w:rPr>
+        <w:t>0</w:t>
       </w:r>
     </w:p>
     <w:p>
@@ -10011,6 +10418,7 @@
         </w:tabs>
         <w:spacing w:line="240" w:lineRule="auto"/>
         <w:ind w:left="1843" w:hanging="709"/>
+        <w:jc w:val="both"/>
         <w:rPr>
           <w:rFonts w:ascii="Times New Roman" w:eastAsia="Arial" w:hAnsi="Times New Roman" w:cs="Times New Roman"/>
           <w:sz w:val="24"/>
@@ -10035,7 +10443,16 @@
           <w:lang w:val="en-US"/>
         </w:rPr>
         <w:tab/>
-        <w:t xml:space="preserve"> 42</w:t>
+        <w:t xml:space="preserve"> 4</w:t>
+      </w:r>
+      <w:r>
+        <w:rPr>
+          <w:rFonts w:ascii="Times New Roman" w:eastAsia="Arial" w:hAnsi="Times New Roman" w:cs="Times New Roman"/>
+          <w:sz w:val="24"/>
+          <w:szCs w:val="24"/>
+          <w:lang w:val="en-US"/>
+        </w:rPr>
+        <w:t>1</w:t>
       </w:r>
     </w:p>
     <w:p>
@@ -10051,6 +10468,7 @@
         </w:tabs>
         <w:spacing w:line="240" w:lineRule="auto"/>
         <w:ind w:left="2268" w:hanging="283"/>
+        <w:jc w:val="both"/>
         <w:rPr>
           <w:rFonts w:ascii="Times New Roman" w:eastAsia="Arial" w:hAnsi="Times New Roman" w:cs="Times New Roman"/>
           <w:sz w:val="24"/>
@@ -10086,7 +10504,16 @@
           <w:lang w:val="en-US"/>
         </w:rPr>
         <w:tab/>
-        <w:t xml:space="preserve"> 42</w:t>
+        <w:t xml:space="preserve"> 4</w:t>
+      </w:r>
+      <w:r>
+        <w:rPr>
+          <w:rFonts w:ascii="Times New Roman" w:eastAsia="Arial" w:hAnsi="Times New Roman" w:cs="Times New Roman"/>
+          <w:sz w:val="24"/>
+          <w:szCs w:val="24"/>
+          <w:lang w:val="en-US"/>
+        </w:rPr>
+        <w:t>1</w:t>
       </w:r>
     </w:p>
     <w:p>
@@ -10102,6 +10529,7 @@
         </w:tabs>
         <w:spacing w:line="240" w:lineRule="auto"/>
         <w:ind w:left="2268" w:hanging="283"/>
+        <w:jc w:val="both"/>
         <w:rPr>
           <w:rFonts w:ascii="Times New Roman" w:eastAsia="Arial" w:hAnsi="Times New Roman" w:cs="Times New Roman"/>
           <w:sz w:val="24"/>
@@ -10126,7 +10554,16 @@
           <w:lang w:val="en-US"/>
         </w:rPr>
         <w:tab/>
-        <w:t xml:space="preserve"> 42</w:t>
+        <w:t xml:space="preserve"> 4</w:t>
+      </w:r>
+      <w:r>
+        <w:rPr>
+          <w:rFonts w:ascii="Times New Roman" w:eastAsia="Arial" w:hAnsi="Times New Roman" w:cs="Times New Roman"/>
+          <w:sz w:val="24"/>
+          <w:szCs w:val="24"/>
+          <w:lang w:val="en-US"/>
+        </w:rPr>
+        <w:t>1</w:t>
       </w:r>
     </w:p>
     <w:p>
@@ -10142,6 +10579,7 @@
         </w:tabs>
         <w:spacing w:line="240" w:lineRule="auto"/>
         <w:ind w:left="2268" w:hanging="283"/>
+        <w:jc w:val="both"/>
         <w:rPr>
           <w:rFonts w:ascii="Times New Roman" w:eastAsia="Arial" w:hAnsi="Times New Roman" w:cs="Times New Roman"/>
           <w:sz w:val="24"/>
@@ -10166,7 +10604,16 @@
           <w:lang w:val="en-US"/>
         </w:rPr>
         <w:tab/>
-        <w:t xml:space="preserve"> 43</w:t>
+        <w:t xml:space="preserve"> 4</w:t>
+      </w:r>
+      <w:r>
+        <w:rPr>
+          <w:rFonts w:ascii="Times New Roman" w:eastAsia="Arial" w:hAnsi="Times New Roman" w:cs="Times New Roman"/>
+          <w:sz w:val="24"/>
+          <w:szCs w:val="24"/>
+          <w:lang w:val="en-US"/>
+        </w:rPr>
+        <w:t>2</w:t>
       </w:r>
     </w:p>
     <w:p>
@@ -10182,6 +10629,7 @@
         </w:tabs>
         <w:spacing w:line="240" w:lineRule="auto"/>
         <w:ind w:left="2268" w:hanging="283"/>
+        <w:jc w:val="both"/>
         <w:rPr>
           <w:rFonts w:ascii="Times New Roman" w:eastAsia="Arial" w:hAnsi="Times New Roman" w:cs="Times New Roman"/>
           <w:sz w:val="24"/>
@@ -10217,7 +10665,16 @@
           <w:lang w:val="en-US"/>
         </w:rPr>
         <w:tab/>
-        <w:t xml:space="preserve"> 43</w:t>
+        <w:t xml:space="preserve"> 4</w:t>
+      </w:r>
+      <w:r>
+        <w:rPr>
+          <w:rFonts w:ascii="Times New Roman" w:eastAsia="Arial" w:hAnsi="Times New Roman" w:cs="Times New Roman"/>
+          <w:sz w:val="24"/>
+          <w:szCs w:val="24"/>
+          <w:lang w:val="en-US"/>
+        </w:rPr>
+        <w:t>2</w:t>
       </w:r>
     </w:p>
     <w:p>
@@ -10233,6 +10690,7 @@
         </w:tabs>
         <w:spacing w:line="240" w:lineRule="auto"/>
         <w:ind w:left="2268" w:hanging="283"/>
+        <w:jc w:val="both"/>
         <w:rPr>
           <w:rFonts w:ascii="Times New Roman" w:eastAsia="Arial" w:hAnsi="Times New Roman" w:cs="Times New Roman"/>
           <w:sz w:val="24"/>
@@ -10258,7 +10716,25 @@
           <w:szCs w:val="24"/>
           <w:lang w:val="en-US"/>
         </w:rPr>
-        <w:t xml:space="preserve"> ROC dan AOC </w:t>
+        <w:t xml:space="preserve"> ROC dan A</w:t>
+      </w:r>
+      <w:r>
+        <w:rPr>
+          <w:rFonts w:ascii="Times New Roman" w:eastAsia="Arial" w:hAnsi="Times New Roman" w:cs="Times New Roman"/>
+          <w:sz w:val="24"/>
+          <w:szCs w:val="24"/>
+          <w:lang w:val="en-US"/>
+        </w:rPr>
+        <w:t>U</w:t>
+      </w:r>
+      <w:r>
+        <w:rPr>
+          <w:rFonts w:ascii="Times New Roman" w:eastAsia="Arial" w:hAnsi="Times New Roman" w:cs="Times New Roman"/>
+          <w:sz w:val="24"/>
+          <w:szCs w:val="24"/>
+          <w:lang w:val="en-US"/>
+        </w:rPr>
+        <w:t xml:space="preserve">C </w:t>
       </w:r>
       <w:r>
         <w:rPr>
@@ -10268,7 +10744,16 @@
           <w:lang w:val="en-US"/>
         </w:rPr>
         <w:tab/>
-        <w:t xml:space="preserve"> 43</w:t>
+        <w:t xml:space="preserve"> 4</w:t>
+      </w:r>
+      <w:r>
+        <w:rPr>
+          <w:rFonts w:ascii="Times New Roman" w:eastAsia="Arial" w:hAnsi="Times New Roman" w:cs="Times New Roman"/>
+          <w:sz w:val="24"/>
+          <w:szCs w:val="24"/>
+          <w:lang w:val="en-US"/>
+        </w:rPr>
+        <w:t>2</w:t>
       </w:r>
     </w:p>
     <w:p>
@@ -10277,6 +10762,7 @@
           <w:tab w:val="right" w:leader="dot" w:pos="7655"/>
         </w:tabs>
         <w:spacing w:line="240" w:lineRule="auto"/>
+        <w:jc w:val="both"/>
         <w:rPr>
           <w:rFonts w:ascii="Times New Roman" w:eastAsia="Arial" w:hAnsi="Times New Roman" w:cs="Times New Roman"/>
           <w:sz w:val="24"/>
@@ -10314,7 +10800,16 @@
           <w:lang w:val="en-US"/>
         </w:rPr>
         <w:tab/>
-        <w:t xml:space="preserve"> 44</w:t>
+        <w:t xml:space="preserve"> 4</w:t>
+      </w:r>
+      <w:r>
+        <w:rPr>
+          <w:rFonts w:ascii="Times New Roman" w:eastAsia="Arial" w:hAnsi="Times New Roman" w:cs="Times New Roman"/>
+          <w:sz w:val="24"/>
+          <w:szCs w:val="24"/>
+          <w:lang w:val="en-US"/>
+        </w:rPr>
+        <w:t>3</w:t>
       </w:r>
     </w:p>
     <w:p>
@@ -10329,6 +10824,7 @@
         </w:tabs>
         <w:spacing w:line="240" w:lineRule="auto"/>
         <w:ind w:left="1134" w:hanging="567"/>
+        <w:jc w:val="both"/>
         <w:rPr>
           <w:rFonts w:ascii="Times New Roman" w:eastAsia="Arial" w:hAnsi="Times New Roman" w:cs="Times New Roman"/>
           <w:sz w:val="24"/>
@@ -10373,7 +10869,16 @@
           <w:lang w:val="en-US"/>
         </w:rPr>
         <w:tab/>
-        <w:t xml:space="preserve"> 44</w:t>
+        <w:t xml:space="preserve"> 4</w:t>
+      </w:r>
+      <w:r>
+        <w:rPr>
+          <w:rFonts w:ascii="Times New Roman" w:eastAsia="Arial" w:hAnsi="Times New Roman" w:cs="Times New Roman"/>
+          <w:sz w:val="24"/>
+          <w:szCs w:val="24"/>
+          <w:lang w:val="en-US"/>
+        </w:rPr>
+        <w:t>3</w:t>
       </w:r>
     </w:p>
     <w:p>
@@ -10388,6 +10893,7 @@
         </w:tabs>
         <w:spacing w:line="240" w:lineRule="auto"/>
         <w:ind w:left="1134" w:hanging="567"/>
+        <w:jc w:val="both"/>
         <w:rPr>
           <w:rFonts w:ascii="Times New Roman" w:eastAsia="Arial" w:hAnsi="Times New Roman" w:cs="Times New Roman"/>
           <w:sz w:val="24"/>
@@ -10421,7 +10927,16 @@
           <w:lang w:val="en-US"/>
         </w:rPr>
         <w:tab/>
-        <w:t xml:space="preserve"> 44</w:t>
+        <w:t xml:space="preserve"> 4</w:t>
+      </w:r>
+      <w:r>
+        <w:rPr>
+          <w:rFonts w:ascii="Times New Roman" w:eastAsia="Arial" w:hAnsi="Times New Roman" w:cs="Times New Roman"/>
+          <w:sz w:val="24"/>
+          <w:szCs w:val="24"/>
+          <w:lang w:val="en-US"/>
+        </w:rPr>
+        <w:t>3</w:t>
       </w:r>
     </w:p>
     <w:p>
@@ -10436,6 +10951,7 @@
         </w:tabs>
         <w:spacing w:line="240" w:lineRule="auto"/>
         <w:ind w:left="1843" w:hanging="709"/>
+        <w:jc w:val="both"/>
         <w:rPr>
           <w:rFonts w:ascii="Times New Roman" w:eastAsia="Arial" w:hAnsi="Times New Roman" w:cs="Times New Roman"/>
           <w:sz w:val="24"/>
@@ -10469,7 +10985,16 @@
           <w:lang w:val="en-US"/>
         </w:rPr>
         <w:tab/>
-        <w:t xml:space="preserve"> 44</w:t>
+        <w:t xml:space="preserve"> 4</w:t>
+      </w:r>
+      <w:r>
+        <w:rPr>
+          <w:rFonts w:ascii="Times New Roman" w:eastAsia="Arial" w:hAnsi="Times New Roman" w:cs="Times New Roman"/>
+          <w:sz w:val="24"/>
+          <w:szCs w:val="24"/>
+          <w:lang w:val="en-US"/>
+        </w:rPr>
+        <w:t>3</w:t>
       </w:r>
     </w:p>
     <w:p>
@@ -10484,6 +11009,7 @@
         </w:tabs>
         <w:spacing w:line="240" w:lineRule="auto"/>
         <w:ind w:left="1843" w:hanging="709"/>
+        <w:jc w:val="both"/>
         <w:rPr>
           <w:rFonts w:ascii="Times New Roman" w:eastAsia="Arial" w:hAnsi="Times New Roman" w:cs="Times New Roman"/>
           <w:sz w:val="24"/>
@@ -10548,7 +11074,16 @@
           <w:lang w:val="en-US"/>
         </w:rPr>
         <w:tab/>
-        <w:t xml:space="preserve"> 48</w:t>
+        <w:t xml:space="preserve"> 4</w:t>
+      </w:r>
+      <w:r>
+        <w:rPr>
+          <w:rFonts w:ascii="Times New Roman" w:eastAsia="Arial" w:hAnsi="Times New Roman" w:cs="Times New Roman"/>
+          <w:sz w:val="24"/>
+          <w:szCs w:val="24"/>
+          <w:lang w:val="en-US"/>
+        </w:rPr>
+        <w:t>7</w:t>
       </w:r>
     </w:p>
     <w:p>
@@ -10563,6 +11098,7 @@
         </w:tabs>
         <w:spacing w:line="240" w:lineRule="auto"/>
         <w:ind w:left="1134" w:hanging="567"/>
+        <w:jc w:val="both"/>
         <w:rPr>
           <w:rFonts w:ascii="Times New Roman" w:eastAsia="Arial" w:hAnsi="Times New Roman" w:cs="Times New Roman"/>
           <w:sz w:val="24"/>
@@ -10607,7 +11143,16 @@
           <w:lang w:val="en-US"/>
         </w:rPr>
         <w:tab/>
-        <w:t xml:space="preserve"> 51</w:t>
+        <w:t xml:space="preserve"> 5</w:t>
+      </w:r>
+      <w:r>
+        <w:rPr>
+          <w:rFonts w:ascii="Times New Roman" w:eastAsia="Arial" w:hAnsi="Times New Roman" w:cs="Times New Roman"/>
+          <w:sz w:val="24"/>
+          <w:szCs w:val="24"/>
+          <w:lang w:val="en-US"/>
+        </w:rPr>
+        <w:t>0</w:t>
       </w:r>
     </w:p>
     <w:p>
@@ -10622,6 +11167,7 @@
         </w:tabs>
         <w:spacing w:line="240" w:lineRule="auto"/>
         <w:ind w:left="1843" w:hanging="709"/>
+        <w:jc w:val="both"/>
         <w:rPr>
           <w:rFonts w:ascii="Times New Roman" w:eastAsia="Arial" w:hAnsi="Times New Roman" w:cs="Times New Roman"/>
           <w:sz w:val="24"/>
@@ -10646,7 +11192,16 @@
           <w:lang w:val="en-US"/>
         </w:rPr>
         <w:tab/>
-        <w:t xml:space="preserve"> 51</w:t>
+        <w:t xml:space="preserve"> 5</w:t>
+      </w:r>
+      <w:r>
+        <w:rPr>
+          <w:rFonts w:ascii="Times New Roman" w:eastAsia="Arial" w:hAnsi="Times New Roman" w:cs="Times New Roman"/>
+          <w:sz w:val="24"/>
+          <w:szCs w:val="24"/>
+          <w:lang w:val="en-US"/>
+        </w:rPr>
+        <w:t>0</w:t>
       </w:r>
     </w:p>
     <w:p>
@@ -10661,6 +11216,7 @@
         </w:tabs>
         <w:spacing w:line="240" w:lineRule="auto"/>
         <w:ind w:left="1843" w:hanging="709"/>
+        <w:jc w:val="both"/>
         <w:rPr>
           <w:rFonts w:ascii="Times New Roman" w:eastAsia="Arial" w:hAnsi="Times New Roman" w:cs="Times New Roman"/>
           <w:sz w:val="24"/>
@@ -10685,7 +11241,16 @@
           <w:lang w:val="en-US"/>
         </w:rPr>
         <w:tab/>
-        <w:t xml:space="preserve"> 52</w:t>
+        <w:t xml:space="preserve"> 5</w:t>
+      </w:r>
+      <w:r>
+        <w:rPr>
+          <w:rFonts w:ascii="Times New Roman" w:eastAsia="Arial" w:hAnsi="Times New Roman" w:cs="Times New Roman"/>
+          <w:sz w:val="24"/>
+          <w:szCs w:val="24"/>
+          <w:lang w:val="en-US"/>
+        </w:rPr>
+        <w:t>1</w:t>
       </w:r>
     </w:p>
     <w:p>
@@ -10700,6 +11265,7 @@
         </w:tabs>
         <w:spacing w:line="240" w:lineRule="auto"/>
         <w:ind w:left="1843" w:hanging="709"/>
+        <w:jc w:val="both"/>
         <w:rPr>
           <w:rFonts w:ascii="Times New Roman" w:eastAsia="Arial" w:hAnsi="Times New Roman" w:cs="Times New Roman"/>
           <w:sz w:val="24"/>
@@ -10744,7 +11310,16 @@
           <w:lang w:val="en-US"/>
         </w:rPr>
         <w:tab/>
-        <w:t xml:space="preserve"> 53</w:t>
+        <w:t xml:space="preserve"> 5</w:t>
+      </w:r>
+      <w:r>
+        <w:rPr>
+          <w:rFonts w:ascii="Times New Roman" w:eastAsia="Arial" w:hAnsi="Times New Roman" w:cs="Times New Roman"/>
+          <w:sz w:val="24"/>
+          <w:szCs w:val="24"/>
+          <w:lang w:val="en-US"/>
+        </w:rPr>
+        <w:t>2</w:t>
       </w:r>
     </w:p>
     <w:p>
@@ -10759,6 +11334,7 @@
         </w:tabs>
         <w:spacing w:line="240" w:lineRule="auto"/>
         <w:ind w:left="1843" w:hanging="709"/>
+        <w:jc w:val="both"/>
         <w:rPr>
           <w:rFonts w:ascii="Times New Roman" w:eastAsia="Arial" w:hAnsi="Times New Roman" w:cs="Times New Roman"/>
           <w:sz w:val="24"/>
@@ -10783,7 +11359,16 @@
           <w:lang w:val="en-US"/>
         </w:rPr>
         <w:tab/>
-        <w:t xml:space="preserve"> 54</w:t>
+        <w:t xml:space="preserve"> 5</w:t>
+      </w:r>
+      <w:r>
+        <w:rPr>
+          <w:rFonts w:ascii="Times New Roman" w:eastAsia="Arial" w:hAnsi="Times New Roman" w:cs="Times New Roman"/>
+          <w:sz w:val="24"/>
+          <w:szCs w:val="24"/>
+          <w:lang w:val="en-US"/>
+        </w:rPr>
+        <w:t>3</w:t>
       </w:r>
     </w:p>
     <w:p>
@@ -10798,6 +11383,7 @@
         </w:tabs>
         <w:spacing w:line="240" w:lineRule="auto"/>
         <w:ind w:left="1843" w:hanging="709"/>
+        <w:jc w:val="both"/>
         <w:rPr>
           <w:rFonts w:ascii="Times New Roman" w:eastAsia="Arial" w:hAnsi="Times New Roman" w:cs="Times New Roman"/>
           <w:sz w:val="24"/>
@@ -10822,7 +11408,16 @@
           <w:lang w:val="en-US"/>
         </w:rPr>
         <w:tab/>
-        <w:t xml:space="preserve"> 55</w:t>
+        <w:t xml:space="preserve"> 5</w:t>
+      </w:r>
+      <w:r>
+        <w:rPr>
+          <w:rFonts w:ascii="Times New Roman" w:eastAsia="Arial" w:hAnsi="Times New Roman" w:cs="Times New Roman"/>
+          <w:sz w:val="24"/>
+          <w:szCs w:val="24"/>
+          <w:lang w:val="en-US"/>
+        </w:rPr>
+        <w:t>4</w:t>
       </w:r>
     </w:p>
     <w:p>
@@ -10837,6 +11432,7 @@
         </w:tabs>
         <w:spacing w:line="240" w:lineRule="auto"/>
         <w:ind w:left="1843" w:hanging="709"/>
+        <w:jc w:val="both"/>
         <w:rPr>
           <w:rFonts w:ascii="Times New Roman" w:eastAsia="Arial" w:hAnsi="Times New Roman" w:cs="Times New Roman"/>
           <w:sz w:val="24"/>
@@ -10861,7 +11457,16 @@
           <w:lang w:val="en-US"/>
         </w:rPr>
         <w:tab/>
-        <w:t xml:space="preserve"> 55</w:t>
+        <w:t xml:space="preserve"> 5</w:t>
+      </w:r>
+      <w:r>
+        <w:rPr>
+          <w:rFonts w:ascii="Times New Roman" w:eastAsia="Arial" w:hAnsi="Times New Roman" w:cs="Times New Roman"/>
+          <w:sz w:val="24"/>
+          <w:szCs w:val="24"/>
+          <w:lang w:val="en-US"/>
+        </w:rPr>
+        <w:t>4</w:t>
       </w:r>
     </w:p>
     <w:p>
@@ -10876,6 +11481,7 @@
         </w:tabs>
         <w:spacing w:line="240" w:lineRule="auto"/>
         <w:ind w:left="1843" w:hanging="709"/>
+        <w:jc w:val="both"/>
         <w:rPr>
           <w:rFonts w:ascii="Times New Roman" w:eastAsia="Arial" w:hAnsi="Times New Roman" w:cs="Times New Roman"/>
           <w:sz w:val="24"/>
@@ -10900,7 +11506,16 @@
           <w:lang w:val="en-US"/>
         </w:rPr>
         <w:tab/>
-        <w:t xml:space="preserve"> 56</w:t>
+        <w:t xml:space="preserve"> 5</w:t>
+      </w:r>
+      <w:r>
+        <w:rPr>
+          <w:rFonts w:ascii="Times New Roman" w:eastAsia="Arial" w:hAnsi="Times New Roman" w:cs="Times New Roman"/>
+          <w:sz w:val="24"/>
+          <w:szCs w:val="24"/>
+          <w:lang w:val="en-US"/>
+        </w:rPr>
+        <w:t>5</w:t>
       </w:r>
     </w:p>
     <w:p>
@@ -10915,6 +11530,7 @@
         </w:tabs>
         <w:spacing w:line="240" w:lineRule="auto"/>
         <w:ind w:left="1843" w:hanging="709"/>
+        <w:jc w:val="both"/>
         <w:rPr>
           <w:rFonts w:ascii="Times New Roman" w:eastAsia="Arial" w:hAnsi="Times New Roman" w:cs="Times New Roman"/>
           <w:sz w:val="24"/>
@@ -10931,8 +11547,6 @@
         </w:rPr>
         <w:t xml:space="preserve">Layer4 </w:t>
       </w:r>
-      <w:bookmarkStart w:id="12" w:name="_GoBack"/>
-      <w:bookmarkEnd w:id="12"/>
       <w:r>
         <w:rPr>
           <w:rFonts w:ascii="Times New Roman" w:eastAsia="Arial" w:hAnsi="Times New Roman" w:cs="Times New Roman"/>
@@ -10941,7 +11555,16 @@
           <w:lang w:val="en-US"/>
         </w:rPr>
         <w:tab/>
-        <w:t xml:space="preserve"> 57</w:t>
+        <w:t xml:space="preserve"> 5</w:t>
+      </w:r>
+      <w:r>
+        <w:rPr>
+          <w:rFonts w:ascii="Times New Roman" w:eastAsia="Arial" w:hAnsi="Times New Roman" w:cs="Times New Roman"/>
+          <w:sz w:val="24"/>
+          <w:szCs w:val="24"/>
+          <w:lang w:val="en-US"/>
+        </w:rPr>
+        <w:t>6</w:t>
       </w:r>
     </w:p>
     <w:p>
@@ -10956,6 +11579,7 @@
         </w:tabs>
         <w:spacing w:line="240" w:lineRule="auto"/>
         <w:ind w:left="1843" w:hanging="709"/>
+        <w:jc w:val="both"/>
         <w:rPr>
           <w:rFonts w:ascii="Times New Roman" w:eastAsia="Arial" w:hAnsi="Times New Roman" w:cs="Times New Roman"/>
           <w:sz w:val="24"/>
@@ -10980,7 +11604,16 @@
           <w:lang w:val="en-US"/>
         </w:rPr>
         <w:tab/>
-        <w:t xml:space="preserve"> 58</w:t>
+        <w:t xml:space="preserve"> 5</w:t>
+      </w:r>
+      <w:r>
+        <w:rPr>
+          <w:rFonts w:ascii="Times New Roman" w:eastAsia="Arial" w:hAnsi="Times New Roman" w:cs="Times New Roman"/>
+          <w:sz w:val="24"/>
+          <w:szCs w:val="24"/>
+          <w:lang w:val="en-US"/>
+        </w:rPr>
+        <w:t>7</w:t>
       </w:r>
     </w:p>
     <w:p>
@@ -10995,6 +11628,7 @@
         </w:tabs>
         <w:spacing w:line="240" w:lineRule="auto"/>
         <w:ind w:left="1134" w:hanging="567"/>
+        <w:jc w:val="both"/>
         <w:rPr>
           <w:rFonts w:ascii="Times New Roman" w:eastAsia="Arial" w:hAnsi="Times New Roman" w:cs="Times New Roman"/>
           <w:sz w:val="24"/>
@@ -11070,7 +11704,16 @@
           <w:lang w:val="en-US"/>
         </w:rPr>
         <w:tab/>
-        <w:t xml:space="preserve"> 59</w:t>
+        <w:t xml:space="preserve"> 5</w:t>
+      </w:r>
+      <w:r>
+        <w:rPr>
+          <w:rFonts w:ascii="Times New Roman" w:eastAsia="Arial" w:hAnsi="Times New Roman" w:cs="Times New Roman"/>
+          <w:sz w:val="24"/>
+          <w:szCs w:val="24"/>
+          <w:lang w:val="en-US"/>
+        </w:rPr>
+        <w:t>8</w:t>
       </w:r>
     </w:p>
     <w:p>
@@ -11079,6 +11722,7 @@
           <w:tab w:val="right" w:leader="dot" w:pos="7655"/>
         </w:tabs>
         <w:spacing w:line="240" w:lineRule="auto"/>
+        <w:jc w:val="both"/>
         <w:rPr>
           <w:rFonts w:ascii="Times New Roman" w:eastAsia="Arial" w:hAnsi="Times New Roman" w:cs="Times New Roman"/>
           <w:sz w:val="24"/>
@@ -11116,7 +11760,16 @@
           <w:lang w:val="en-US"/>
         </w:rPr>
         <w:tab/>
-        <w:t xml:space="preserve"> 66</w:t>
+        <w:t xml:space="preserve"> 6</w:t>
+      </w:r>
+      <w:r>
+        <w:rPr>
+          <w:rFonts w:ascii="Times New Roman" w:eastAsia="Arial" w:hAnsi="Times New Roman" w:cs="Times New Roman"/>
+          <w:sz w:val="24"/>
+          <w:szCs w:val="24"/>
+          <w:lang w:val="en-US"/>
+        </w:rPr>
+        <w:t>5</w:t>
       </w:r>
     </w:p>
     <w:p>
@@ -11131,6 +11784,7 @@
         </w:tabs>
         <w:spacing w:line="240" w:lineRule="auto"/>
         <w:ind w:left="1134" w:hanging="567"/>
+        <w:jc w:val="both"/>
         <w:rPr>
           <w:rFonts w:ascii="Times New Roman" w:eastAsia="Arial" w:hAnsi="Times New Roman" w:cs="Times New Roman"/>
           <w:sz w:val="24"/>
@@ -11155,7 +11809,16 @@
           <w:lang w:val="en-US"/>
         </w:rPr>
         <w:tab/>
-        <w:t xml:space="preserve"> 66</w:t>
+        <w:t xml:space="preserve"> 6</w:t>
+      </w:r>
+      <w:r>
+        <w:rPr>
+          <w:rFonts w:ascii="Times New Roman" w:eastAsia="Arial" w:hAnsi="Times New Roman" w:cs="Times New Roman"/>
+          <w:sz w:val="24"/>
+          <w:szCs w:val="24"/>
+          <w:lang w:val="en-US"/>
+        </w:rPr>
+        <w:t>5</w:t>
       </w:r>
     </w:p>
     <w:p>
@@ -11170,6 +11833,7 @@
         </w:tabs>
         <w:spacing w:line="240" w:lineRule="auto"/>
         <w:ind w:left="1134" w:hanging="567"/>
+        <w:jc w:val="both"/>
         <w:rPr>
           <w:rFonts w:ascii="Times New Roman" w:eastAsia="Arial" w:hAnsi="Times New Roman" w:cs="Times New Roman"/>
           <w:sz w:val="24"/>
@@ -11194,7 +11858,16 @@
           <w:lang w:val="en-US"/>
         </w:rPr>
         <w:tab/>
-        <w:t xml:space="preserve"> 66</w:t>
+        <w:t xml:space="preserve"> 6</w:t>
+      </w:r>
+      <w:r>
+        <w:rPr>
+          <w:rFonts w:ascii="Times New Roman" w:eastAsia="Arial" w:hAnsi="Times New Roman" w:cs="Times New Roman"/>
+          <w:sz w:val="24"/>
+          <w:szCs w:val="24"/>
+          <w:lang w:val="en-US"/>
+        </w:rPr>
+        <w:t>5</w:t>
       </w:r>
     </w:p>
     <w:p>
@@ -11203,6 +11876,7 @@
           <w:tab w:val="right" w:leader="dot" w:pos="7655"/>
         </w:tabs>
         <w:spacing w:line="240" w:lineRule="auto"/>
+        <w:jc w:val="both"/>
         <w:rPr>
           <w:rFonts w:ascii="Times New Roman" w:eastAsia="Arial" w:hAnsi="Times New Roman" w:cs="Times New Roman"/>
           <w:sz w:val="24"/>
@@ -11241,7 +11915,16 @@
           <w:lang w:val="en-US"/>
         </w:rPr>
         <w:tab/>
-        <w:t xml:space="preserve"> 68</w:t>
+        <w:t xml:space="preserve"> 6</w:t>
+      </w:r>
+      <w:r>
+        <w:rPr>
+          <w:rFonts w:ascii="Times New Roman" w:eastAsia="Arial" w:hAnsi="Times New Roman" w:cs="Times New Roman"/>
+          <w:sz w:val="24"/>
+          <w:szCs w:val="24"/>
+          <w:lang w:val="en-US"/>
+        </w:rPr>
+        <w:t>7</w:t>
       </w:r>
     </w:p>
     <w:p>
@@ -11250,6 +11933,7 @@
           <w:tab w:val="right" w:leader="dot" w:pos="7655"/>
         </w:tabs>
         <w:spacing w:line="240" w:lineRule="auto"/>
+        <w:jc w:val="both"/>
         <w:rPr>
           <w:rFonts w:ascii="Times New Roman" w:eastAsia="Arial" w:hAnsi="Times New Roman" w:cs="Times New Roman"/>
           <w:b/>
@@ -11288,6 +11972,7 @@
         <w:tabs>
           <w:tab w:val="right" w:leader="dot" w:pos="7928"/>
         </w:tabs>
+        <w:spacing w:line="360" w:lineRule="auto"/>
         <w:ind w:left="0"/>
         <w:jc w:val="center"/>
         <w:rPr>
@@ -11409,7 +12094,16 @@
           <w:lang w:val="en-US"/>
         </w:rPr>
         <w:tab/>
-        <w:t xml:space="preserve"> 7</w:t>
+        <w:t xml:space="preserve"> </w:t>
+      </w:r>
+      <w:r>
+        <w:rPr>
+          <w:rFonts w:ascii="Times New Roman" w:hAnsi="Times New Roman" w:cs="Times New Roman"/>
+          <w:sz w:val="24"/>
+          <w:szCs w:val="24"/>
+          <w:lang w:val="en-US"/>
+        </w:rPr>
+        <w:t>6</w:t>
       </w:r>
     </w:p>
     <w:p>
@@ -11462,7 +12156,16 @@
           <w:lang w:val="en-US"/>
         </w:rPr>
         <w:tab/>
-        <w:t xml:space="preserve"> 7</w:t>
+        <w:t xml:space="preserve"> </w:t>
+      </w:r>
+      <w:r>
+        <w:rPr>
+          <w:rFonts w:ascii="Times New Roman" w:hAnsi="Times New Roman" w:cs="Times New Roman"/>
+          <w:sz w:val="24"/>
+          <w:szCs w:val="24"/>
+          <w:lang w:val="en-US"/>
+        </w:rPr>
+        <w:t>6</w:t>
       </w:r>
     </w:p>
     <w:p>
@@ -11555,7 +12258,16 @@
           <w:lang w:val="en-US"/>
         </w:rPr>
         <w:tab/>
-        <w:t xml:space="preserve"> 10</w:t>
+        <w:t xml:space="preserve"> </w:t>
+      </w:r>
+      <w:r>
+        <w:rPr>
+          <w:rFonts w:ascii="Times New Roman" w:hAnsi="Times New Roman" w:cs="Times New Roman"/>
+          <w:sz w:val="24"/>
+          <w:szCs w:val="24"/>
+          <w:lang w:val="en-US"/>
+        </w:rPr>
+        <w:t>9</w:t>
       </w:r>
     </w:p>
     <w:p>
@@ -11628,7 +12340,16 @@
           <w:lang w:val="en-US"/>
         </w:rPr>
         <w:tab/>
-        <w:t xml:space="preserve"> 10</w:t>
+        <w:t xml:space="preserve"> </w:t>
+      </w:r>
+      <w:r>
+        <w:rPr>
+          <w:rFonts w:ascii="Times New Roman" w:hAnsi="Times New Roman" w:cs="Times New Roman"/>
+          <w:sz w:val="24"/>
+          <w:szCs w:val="24"/>
+          <w:lang w:val="en-US"/>
+        </w:rPr>
+        <w:t>9</w:t>
       </w:r>
     </w:p>
     <w:p>
@@ -11701,7 +12422,16 @@
           <w:lang w:val="en-US"/>
         </w:rPr>
         <w:tab/>
-        <w:t xml:space="preserve"> 11</w:t>
+        <w:t xml:space="preserve"> 1</w:t>
+      </w:r>
+      <w:r>
+        <w:rPr>
+          <w:rFonts w:ascii="Times New Roman" w:hAnsi="Times New Roman" w:cs="Times New Roman"/>
+          <w:sz w:val="24"/>
+          <w:szCs w:val="24"/>
+          <w:lang w:val="en-US"/>
+        </w:rPr>
+        <w:t>0</w:t>
       </w:r>
     </w:p>
     <w:p>
@@ -11754,7 +12484,16 @@
           <w:lang w:val="en-US"/>
         </w:rPr>
         <w:tab/>
-        <w:t xml:space="preserve"> 13</w:t>
+        <w:t xml:space="preserve"> 1</w:t>
+      </w:r>
+      <w:r>
+        <w:rPr>
+          <w:rFonts w:ascii="Times New Roman" w:hAnsi="Times New Roman" w:cs="Times New Roman"/>
+          <w:sz w:val="24"/>
+          <w:szCs w:val="24"/>
+          <w:lang w:val="en-US"/>
+        </w:rPr>
+        <w:t>2</w:t>
       </w:r>
     </w:p>
     <w:p>
@@ -11827,7 +12566,16 @@
           <w:lang w:val="en-US"/>
         </w:rPr>
         <w:tab/>
-        <w:t xml:space="preserve"> 14</w:t>
+        <w:t xml:space="preserve"> 1</w:t>
+      </w:r>
+      <w:r>
+        <w:rPr>
+          <w:rFonts w:ascii="Times New Roman" w:hAnsi="Times New Roman" w:cs="Times New Roman"/>
+          <w:sz w:val="24"/>
+          <w:szCs w:val="24"/>
+          <w:lang w:val="en-US"/>
+        </w:rPr>
+        <w:t>3</w:t>
       </w:r>
     </w:p>
     <w:p>
@@ -11900,7 +12648,16 @@
           <w:lang w:val="en-US"/>
         </w:rPr>
         <w:tab/>
-        <w:t xml:space="preserve"> 14</w:t>
+        <w:t xml:space="preserve"> 1</w:t>
+      </w:r>
+      <w:r>
+        <w:rPr>
+          <w:rFonts w:ascii="Times New Roman" w:hAnsi="Times New Roman" w:cs="Times New Roman"/>
+          <w:sz w:val="24"/>
+          <w:szCs w:val="24"/>
+          <w:lang w:val="en-US"/>
+        </w:rPr>
+        <w:t>3</w:t>
       </w:r>
     </w:p>
     <w:p>
@@ -11953,7 +12710,16 @@
           <w:lang w:val="en-US"/>
         </w:rPr>
         <w:tab/>
-        <w:t xml:space="preserve"> 16</w:t>
+        <w:t xml:space="preserve"> 1</w:t>
+      </w:r>
+      <w:r>
+        <w:rPr>
+          <w:rFonts w:ascii="Times New Roman" w:hAnsi="Times New Roman" w:cs="Times New Roman"/>
+          <w:sz w:val="24"/>
+          <w:szCs w:val="24"/>
+          <w:lang w:val="en-US"/>
+        </w:rPr>
+        <w:t>5</w:t>
       </w:r>
     </w:p>
     <w:p>
@@ -12006,7 +12772,16 @@
           <w:lang w:val="en-US"/>
         </w:rPr>
         <w:tab/>
-        <w:t xml:space="preserve"> 18</w:t>
+        <w:t xml:space="preserve"> 1</w:t>
+      </w:r>
+      <w:r>
+        <w:rPr>
+          <w:rFonts w:ascii="Times New Roman" w:hAnsi="Times New Roman" w:cs="Times New Roman"/>
+          <w:sz w:val="24"/>
+          <w:szCs w:val="24"/>
+          <w:lang w:val="en-US"/>
+        </w:rPr>
+        <w:t>7</w:t>
       </w:r>
     </w:p>
     <w:p>
@@ -12079,7 +12854,16 @@
           <w:lang w:val="en-US"/>
         </w:rPr>
         <w:tab/>
-        <w:t xml:space="preserve"> 21</w:t>
+        <w:t xml:space="preserve"> 2</w:t>
+      </w:r>
+      <w:r>
+        <w:rPr>
+          <w:rFonts w:ascii="Times New Roman" w:hAnsi="Times New Roman" w:cs="Times New Roman"/>
+          <w:sz w:val="24"/>
+          <w:szCs w:val="24"/>
+          <w:lang w:val="en-US"/>
+        </w:rPr>
+        <w:t>0</w:t>
       </w:r>
     </w:p>
     <w:p>
@@ -12132,7 +12916,16 @@
           <w:lang w:val="en-US"/>
         </w:rPr>
         <w:tab/>
-        <w:t xml:space="preserve"> 22</w:t>
+        <w:t xml:space="preserve"> 2</w:t>
+      </w:r>
+      <w:r>
+        <w:rPr>
+          <w:rFonts w:ascii="Times New Roman" w:hAnsi="Times New Roman" w:cs="Times New Roman"/>
+          <w:sz w:val="24"/>
+          <w:szCs w:val="24"/>
+          <w:lang w:val="en-US"/>
+        </w:rPr>
+        <w:t>1</w:t>
       </w:r>
     </w:p>
     <w:p>
@@ -12185,7 +12978,16 @@
           <w:lang w:val="en-US"/>
         </w:rPr>
         <w:tab/>
-        <w:t xml:space="preserve"> 23</w:t>
+        <w:t xml:space="preserve"> 2</w:t>
+      </w:r>
+      <w:r>
+        <w:rPr>
+          <w:rFonts w:ascii="Times New Roman" w:hAnsi="Times New Roman" w:cs="Times New Roman"/>
+          <w:sz w:val="24"/>
+          <w:szCs w:val="24"/>
+          <w:lang w:val="en-US"/>
+        </w:rPr>
+        <w:t>2</w:t>
       </w:r>
     </w:p>
     <w:p>
@@ -12258,7 +13060,16 @@
           <w:lang w:val="en-US"/>
         </w:rPr>
         <w:tab/>
-        <w:t xml:space="preserve"> 24</w:t>
+        <w:t xml:space="preserve"> 2</w:t>
+      </w:r>
+      <w:r>
+        <w:rPr>
+          <w:rFonts w:ascii="Times New Roman" w:hAnsi="Times New Roman" w:cs="Times New Roman"/>
+          <w:sz w:val="24"/>
+          <w:szCs w:val="24"/>
+          <w:lang w:val="en-US"/>
+        </w:rPr>
+        <w:t>3</w:t>
       </w:r>
     </w:p>
     <w:p>
@@ -12311,7 +13122,16 @@
           <w:lang w:val="en-US"/>
         </w:rPr>
         <w:tab/>
-        <w:t xml:space="preserve"> 25</w:t>
+        <w:t xml:space="preserve"> 2</w:t>
+      </w:r>
+      <w:r>
+        <w:rPr>
+          <w:rFonts w:ascii="Times New Roman" w:hAnsi="Times New Roman" w:cs="Times New Roman"/>
+          <w:sz w:val="24"/>
+          <w:szCs w:val="24"/>
+          <w:lang w:val="en-US"/>
+        </w:rPr>
+        <w:t>4</w:t>
       </w:r>
     </w:p>
     <w:p>
@@ -12384,7 +13204,16 @@
           <w:lang w:val="en-US"/>
         </w:rPr>
         <w:tab/>
-        <w:t xml:space="preserve"> 28</w:t>
+        <w:t xml:space="preserve"> 2</w:t>
+      </w:r>
+      <w:r>
+        <w:rPr>
+          <w:rFonts w:ascii="Times New Roman" w:hAnsi="Times New Roman" w:cs="Times New Roman"/>
+          <w:sz w:val="24"/>
+          <w:szCs w:val="24"/>
+          <w:lang w:val="en-US"/>
+        </w:rPr>
+        <w:t>7</w:t>
       </w:r>
     </w:p>
     <w:p>
@@ -12457,7 +13286,16 @@
           <w:lang w:val="en-US"/>
         </w:rPr>
         <w:tab/>
-        <w:t xml:space="preserve"> 30</w:t>
+        <w:t xml:space="preserve"> </w:t>
+      </w:r>
+      <w:r>
+        <w:rPr>
+          <w:rFonts w:ascii="Times New Roman" w:hAnsi="Times New Roman" w:cs="Times New Roman"/>
+          <w:sz w:val="24"/>
+          <w:szCs w:val="24"/>
+          <w:lang w:val="en-US"/>
+        </w:rPr>
+        <w:t>29</w:t>
       </w:r>
     </w:p>
     <w:p>
@@ -12570,7 +13408,16 @@
           <w:lang w:val="en-US"/>
         </w:rPr>
         <w:tab/>
-        <w:t xml:space="preserve"> 31</w:t>
+        <w:t xml:space="preserve"> 3</w:t>
+      </w:r>
+      <w:r>
+        <w:rPr>
+          <w:rFonts w:ascii="Times New Roman" w:hAnsi="Times New Roman" w:cs="Times New Roman"/>
+          <w:sz w:val="24"/>
+          <w:szCs w:val="24"/>
+          <w:lang w:val="en-US"/>
+        </w:rPr>
+        <w:t>0</w:t>
       </w:r>
     </w:p>
     <w:p>
@@ -12663,7 +13510,16 @@
           <w:lang w:val="en-US"/>
         </w:rPr>
         <w:tab/>
-        <w:t xml:space="preserve"> 32</w:t>
+        <w:t xml:space="preserve"> 3</w:t>
+      </w:r>
+      <w:r>
+        <w:rPr>
+          <w:rFonts w:ascii="Times New Roman" w:hAnsi="Times New Roman" w:cs="Times New Roman"/>
+          <w:sz w:val="24"/>
+          <w:szCs w:val="24"/>
+          <w:lang w:val="en-US"/>
+        </w:rPr>
+        <w:t>1</w:t>
       </w:r>
     </w:p>
     <w:p>
@@ -12736,7 +13592,16 @@
           <w:lang w:val="en-US"/>
         </w:rPr>
         <w:tab/>
-        <w:t xml:space="preserve"> 33</w:t>
+        <w:t xml:space="preserve"> 3</w:t>
+      </w:r>
+      <w:r>
+        <w:rPr>
+          <w:rFonts w:ascii="Times New Roman" w:hAnsi="Times New Roman" w:cs="Times New Roman"/>
+          <w:sz w:val="24"/>
+          <w:szCs w:val="24"/>
+          <w:lang w:val="en-US"/>
+        </w:rPr>
+        <w:t>2</w:t>
       </w:r>
     </w:p>
     <w:p>
@@ -12829,7 +13694,16 @@
           <w:lang w:val="en-US"/>
         </w:rPr>
         <w:tab/>
-        <w:t xml:space="preserve"> 34</w:t>
+        <w:t xml:space="preserve"> 3</w:t>
+      </w:r>
+      <w:r>
+        <w:rPr>
+          <w:rFonts w:ascii="Times New Roman" w:hAnsi="Times New Roman" w:cs="Times New Roman"/>
+          <w:sz w:val="24"/>
+          <w:szCs w:val="24"/>
+          <w:lang w:val="en-US"/>
+        </w:rPr>
+        <w:t>3</w:t>
       </w:r>
     </w:p>
     <w:p>
@@ -12942,7 +13816,16 @@
           <w:lang w:val="en-US"/>
         </w:rPr>
         <w:tab/>
-        <w:t xml:space="preserve"> 34</w:t>
+        <w:t xml:space="preserve"> 3</w:t>
+      </w:r>
+      <w:r>
+        <w:rPr>
+          <w:rFonts w:ascii="Times New Roman" w:hAnsi="Times New Roman" w:cs="Times New Roman"/>
+          <w:sz w:val="24"/>
+          <w:szCs w:val="24"/>
+          <w:lang w:val="en-US"/>
+        </w:rPr>
+        <w:t>3</w:t>
       </w:r>
     </w:p>
     <w:p>
@@ -13035,7 +13918,16 @@
           <w:lang w:val="en-US"/>
         </w:rPr>
         <w:tab/>
-        <w:t xml:space="preserve"> 36</w:t>
+        <w:t xml:space="preserve"> 3</w:t>
+      </w:r>
+      <w:r>
+        <w:rPr>
+          <w:rFonts w:ascii="Times New Roman" w:hAnsi="Times New Roman" w:cs="Times New Roman"/>
+          <w:sz w:val="24"/>
+          <w:szCs w:val="24"/>
+          <w:lang w:val="en-US"/>
+        </w:rPr>
+        <w:t>5</w:t>
       </w:r>
     </w:p>
     <w:p>
@@ -13148,7 +14040,16 @@
           <w:lang w:val="en-US"/>
         </w:rPr>
         <w:tab/>
-        <w:t xml:space="preserve"> 36</w:t>
+        <w:t xml:space="preserve"> 3</w:t>
+      </w:r>
+      <w:r>
+        <w:rPr>
+          <w:rFonts w:ascii="Times New Roman" w:hAnsi="Times New Roman" w:cs="Times New Roman"/>
+          <w:sz w:val="24"/>
+          <w:szCs w:val="24"/>
+          <w:lang w:val="en-US"/>
+        </w:rPr>
+        <w:t>5</w:t>
       </w:r>
     </w:p>
     <w:p>
@@ -13239,7 +14140,16 @@
           <w:lang w:val="en-US"/>
         </w:rPr>
         <w:tab/>
-        <w:t xml:space="preserve"> 37</w:t>
+        <w:t xml:space="preserve"> 3</w:t>
+      </w:r>
+      <w:r>
+        <w:rPr>
+          <w:rFonts w:ascii="Times New Roman" w:hAnsi="Times New Roman" w:cs="Times New Roman"/>
+          <w:sz w:val="24"/>
+          <w:szCs w:val="24"/>
+          <w:lang w:val="en-US"/>
+        </w:rPr>
+        <w:t>6</w:t>
       </w:r>
     </w:p>
     <w:p>
@@ -13350,7 +14260,16 @@
           <w:lang w:val="en-US"/>
         </w:rPr>
         <w:tab/>
-        <w:t xml:space="preserve"> 37</w:t>
+        <w:t xml:space="preserve"> 3</w:t>
+      </w:r>
+      <w:r>
+        <w:rPr>
+          <w:rFonts w:ascii="Times New Roman" w:hAnsi="Times New Roman" w:cs="Times New Roman"/>
+          <w:sz w:val="24"/>
+          <w:szCs w:val="24"/>
+          <w:lang w:val="en-US"/>
+        </w:rPr>
+        <w:t>6</w:t>
       </w:r>
     </w:p>
     <w:p>
@@ -13424,7 +14343,16 @@
           <w:lang w:val="en-US"/>
         </w:rPr>
         <w:tab/>
-        <w:t xml:space="preserve"> 38</w:t>
+        <w:t xml:space="preserve"> 3</w:t>
+      </w:r>
+      <w:r>
+        <w:rPr>
+          <w:rFonts w:ascii="Times New Roman" w:hAnsi="Times New Roman" w:cs="Times New Roman"/>
+          <w:sz w:val="24"/>
+          <w:szCs w:val="24"/>
+          <w:lang w:val="en-US"/>
+        </w:rPr>
+        <w:t>7</w:t>
       </w:r>
     </w:p>
     <w:p>
@@ -13477,7 +14405,16 @@
           <w:lang w:val="en-US"/>
         </w:rPr>
         <w:tab/>
-        <w:t xml:space="preserve"> 38</w:t>
+        <w:t xml:space="preserve"> 3</w:t>
+      </w:r>
+      <w:r>
+        <w:rPr>
+          <w:rFonts w:ascii="Times New Roman" w:hAnsi="Times New Roman" w:cs="Times New Roman"/>
+          <w:sz w:val="24"/>
+          <w:szCs w:val="24"/>
+          <w:lang w:val="en-US"/>
+        </w:rPr>
+        <w:t>7</w:t>
       </w:r>
     </w:p>
     <w:p>
@@ -13570,7 +14507,16 @@
           <w:lang w:val="en-US"/>
         </w:rPr>
         <w:tab/>
-        <w:t xml:space="preserve"> 40</w:t>
+        <w:t xml:space="preserve"> </w:t>
+      </w:r>
+      <w:r>
+        <w:rPr>
+          <w:rFonts w:ascii="Times New Roman" w:hAnsi="Times New Roman" w:cs="Times New Roman"/>
+          <w:sz w:val="24"/>
+          <w:szCs w:val="24"/>
+          <w:lang w:val="en-US"/>
+        </w:rPr>
+        <w:t>39</w:t>
       </w:r>
     </w:p>
     <w:p>
@@ -13712,7 +14658,16 @@
           <w:lang w:val="en-US"/>
         </w:rPr>
         <w:tab/>
-        <w:t xml:space="preserve"> 45</w:t>
+        <w:t xml:space="preserve"> </w:t>
+      </w:r>
+      <w:r>
+        <w:rPr>
+          <w:rFonts w:ascii="Times New Roman" w:hAnsi="Times New Roman" w:cs="Times New Roman"/>
+          <w:sz w:val="24"/>
+          <w:szCs w:val="24"/>
+          <w:lang w:val="en-US"/>
+        </w:rPr>
+        <w:t>44</w:t>
       </w:r>
     </w:p>
     <w:p>
@@ -13785,7 +14740,16 @@
           <w:lang w:val="en-US"/>
         </w:rPr>
         <w:tab/>
-        <w:t xml:space="preserve"> 45</w:t>
+        <w:t xml:space="preserve"> 4</w:t>
+      </w:r>
+      <w:r>
+        <w:rPr>
+          <w:rFonts w:ascii="Times New Roman" w:hAnsi="Times New Roman" w:cs="Times New Roman"/>
+          <w:sz w:val="24"/>
+          <w:szCs w:val="24"/>
+          <w:lang w:val="en-US"/>
+        </w:rPr>
+        <w:t>4</w:t>
       </w:r>
     </w:p>
     <w:p>
@@ -13808,16 +14772,7 @@
           <w:szCs w:val="24"/>
           <w:lang w:val="en-US"/>
         </w:rPr>
-        <w:t>Gambar</w:t>
-      </w:r>
-      <w:r>
-        <w:rPr>
-          <w:rFonts w:ascii="Times New Roman" w:hAnsi="Times New Roman" w:cs="Times New Roman"/>
-          <w:sz w:val="24"/>
-          <w:szCs w:val="24"/>
-          <w:lang w:val="en-US"/>
-        </w:rPr>
-        <w:t xml:space="preserve"> 4.3 </w:t>
+        <w:t xml:space="preserve">Gambar 4.3 </w:t>
       </w:r>
       <w:proofErr w:type="spellStart"/>
       <w:r>
@@ -13887,7 +14842,16 @@
           <w:lang w:val="en-US"/>
         </w:rPr>
         <w:tab/>
-        <w:t xml:space="preserve"> 48</w:t>
+        <w:t xml:space="preserve"> 4</w:t>
+      </w:r>
+      <w:r>
+        <w:rPr>
+          <w:rFonts w:ascii="Times New Roman" w:hAnsi="Times New Roman" w:cs="Times New Roman"/>
+          <w:sz w:val="24"/>
+          <w:szCs w:val="24"/>
+          <w:lang w:val="en-US"/>
+        </w:rPr>
+        <w:t>7</w:t>
       </w:r>
     </w:p>
     <w:p>
@@ -14000,7 +14964,16 @@
           <w:lang w:val="en-US"/>
         </w:rPr>
         <w:tab/>
-        <w:t xml:space="preserve"> 48</w:t>
+        <w:t xml:space="preserve"> 4</w:t>
+      </w:r>
+      <w:r>
+        <w:rPr>
+          <w:rFonts w:ascii="Times New Roman" w:hAnsi="Times New Roman" w:cs="Times New Roman"/>
+          <w:sz w:val="24"/>
+          <w:szCs w:val="24"/>
+          <w:lang w:val="en-US"/>
+        </w:rPr>
+        <w:t>7</w:t>
       </w:r>
     </w:p>
     <w:p>
@@ -14073,7 +15046,16 @@
           <w:lang w:val="en-US"/>
         </w:rPr>
         <w:tab/>
-        <w:t xml:space="preserve"> 49</w:t>
+        <w:t xml:space="preserve"> 4</w:t>
+      </w:r>
+      <w:r>
+        <w:rPr>
+          <w:rFonts w:ascii="Times New Roman" w:hAnsi="Times New Roman" w:cs="Times New Roman"/>
+          <w:sz w:val="24"/>
+          <w:szCs w:val="24"/>
+          <w:lang w:val="en-US"/>
+        </w:rPr>
+        <w:t>8</w:t>
       </w:r>
     </w:p>
     <w:p>
@@ -14126,7 +15108,16 @@
           <w:lang w:val="en-US"/>
         </w:rPr>
         <w:tab/>
-        <w:t xml:space="preserve"> 51</w:t>
+        <w:t xml:space="preserve"> 5</w:t>
+      </w:r>
+      <w:r>
+        <w:rPr>
+          <w:rFonts w:ascii="Times New Roman" w:hAnsi="Times New Roman" w:cs="Times New Roman"/>
+          <w:sz w:val="24"/>
+          <w:szCs w:val="24"/>
+          <w:lang w:val="en-US"/>
+        </w:rPr>
+        <w:t>0</w:t>
       </w:r>
     </w:p>
     <w:p>
@@ -14159,7 +15150,16 @@
           <w:lang w:val="en-US"/>
         </w:rPr>
         <w:tab/>
-        <w:t xml:space="preserve"> 52</w:t>
+        <w:t xml:space="preserve"> 5</w:t>
+      </w:r>
+      <w:r>
+        <w:rPr>
+          <w:rFonts w:ascii="Times New Roman" w:hAnsi="Times New Roman" w:cs="Times New Roman"/>
+          <w:sz w:val="24"/>
+          <w:szCs w:val="24"/>
+          <w:lang w:val="en-US"/>
+        </w:rPr>
+        <w:t>1</w:t>
       </w:r>
     </w:p>
     <w:p>
@@ -14192,7 +15192,16 @@
           <w:lang w:val="en-US"/>
         </w:rPr>
         <w:tab/>
-        <w:t xml:space="preserve"> 53</w:t>
+        <w:t xml:space="preserve"> 5</w:t>
+      </w:r>
+      <w:r>
+        <w:rPr>
+          <w:rFonts w:ascii="Times New Roman" w:hAnsi="Times New Roman" w:cs="Times New Roman"/>
+          <w:sz w:val="24"/>
+          <w:szCs w:val="24"/>
+          <w:lang w:val="en-US"/>
+        </w:rPr>
+        <w:t>2</w:t>
       </w:r>
     </w:p>
     <w:p>
@@ -14245,7 +15254,16 @@
           <w:lang w:val="en-US"/>
         </w:rPr>
         <w:tab/>
-        <w:t xml:space="preserve"> 54</w:t>
+        <w:t xml:space="preserve"> 5</w:t>
+      </w:r>
+      <w:r>
+        <w:rPr>
+          <w:rFonts w:ascii="Times New Roman" w:hAnsi="Times New Roman" w:cs="Times New Roman"/>
+          <w:sz w:val="24"/>
+          <w:szCs w:val="24"/>
+          <w:lang w:val="en-US"/>
+        </w:rPr>
+        <w:t>3</w:t>
       </w:r>
     </w:p>
     <w:p>
@@ -14278,7 +15296,16 @@
           <w:lang w:val="en-US"/>
         </w:rPr>
         <w:tab/>
-        <w:t xml:space="preserve"> 54</w:t>
+        <w:t xml:space="preserve"> 5</w:t>
+      </w:r>
+      <w:r>
+        <w:rPr>
+          <w:rFonts w:ascii="Times New Roman" w:hAnsi="Times New Roman" w:cs="Times New Roman"/>
+          <w:sz w:val="24"/>
+          <w:szCs w:val="24"/>
+          <w:lang w:val="en-US"/>
+        </w:rPr>
+        <w:t>3</w:t>
       </w:r>
     </w:p>
     <w:p>
@@ -14311,7 +15338,16 @@
           <w:lang w:val="en-US"/>
         </w:rPr>
         <w:tab/>
-        <w:t xml:space="preserve"> 55</w:t>
+        <w:t xml:space="preserve"> 5</w:t>
+      </w:r>
+      <w:r>
+        <w:rPr>
+          <w:rFonts w:ascii="Times New Roman" w:hAnsi="Times New Roman" w:cs="Times New Roman"/>
+          <w:sz w:val="24"/>
+          <w:szCs w:val="24"/>
+          <w:lang w:val="en-US"/>
+        </w:rPr>
+        <w:t>4</w:t>
       </w:r>
     </w:p>
     <w:p>
@@ -14344,7 +15380,16 @@
           <w:lang w:val="en-US"/>
         </w:rPr>
         <w:tab/>
-        <w:t xml:space="preserve"> 56</w:t>
+        <w:t xml:space="preserve"> 5</w:t>
+      </w:r>
+      <w:r>
+        <w:rPr>
+          <w:rFonts w:ascii="Times New Roman" w:hAnsi="Times New Roman" w:cs="Times New Roman"/>
+          <w:sz w:val="24"/>
+          <w:szCs w:val="24"/>
+          <w:lang w:val="en-US"/>
+        </w:rPr>
+        <w:t>5</w:t>
       </w:r>
     </w:p>
     <w:p>
@@ -14377,7 +15422,16 @@
           <w:lang w:val="en-US"/>
         </w:rPr>
         <w:tab/>
-        <w:t xml:space="preserve"> 57</w:t>
+        <w:t xml:space="preserve"> 5</w:t>
+      </w:r>
+      <w:r>
+        <w:rPr>
+          <w:rFonts w:ascii="Times New Roman" w:hAnsi="Times New Roman" w:cs="Times New Roman"/>
+          <w:sz w:val="24"/>
+          <w:szCs w:val="24"/>
+          <w:lang w:val="en-US"/>
+        </w:rPr>
+        <w:t>6</w:t>
       </w:r>
     </w:p>
     <w:p>
@@ -14410,7 +15464,16 @@
           <w:lang w:val="en-US"/>
         </w:rPr>
         <w:tab/>
-        <w:t xml:space="preserve"> 58</w:t>
+        <w:t xml:space="preserve"> 5</w:t>
+      </w:r>
+      <w:r>
+        <w:rPr>
+          <w:rFonts w:ascii="Times New Roman" w:hAnsi="Times New Roman" w:cs="Times New Roman"/>
+          <w:sz w:val="24"/>
+          <w:szCs w:val="24"/>
+          <w:lang w:val="en-US"/>
+        </w:rPr>
+        <w:t>7</w:t>
       </w:r>
     </w:p>
     <w:p>
@@ -14443,7 +15506,16 @@
           <w:lang w:val="en-US"/>
         </w:rPr>
         <w:tab/>
-        <w:t xml:space="preserve"> 58</w:t>
+        <w:t xml:space="preserve"> 5</w:t>
+      </w:r>
+      <w:r>
+        <w:rPr>
+          <w:rFonts w:ascii="Times New Roman" w:hAnsi="Times New Roman" w:cs="Times New Roman"/>
+          <w:sz w:val="24"/>
+          <w:szCs w:val="24"/>
+          <w:lang w:val="en-US"/>
+        </w:rPr>
+        <w:t>7</w:t>
       </w:r>
     </w:p>
     <w:p>
@@ -14556,7 +15628,16 @@
           <w:lang w:val="en-US"/>
         </w:rPr>
         <w:tab/>
-        <w:t xml:space="preserve"> 59</w:t>
+        <w:t xml:space="preserve"> 5</w:t>
+      </w:r>
+      <w:r>
+        <w:rPr>
+          <w:rFonts w:ascii="Times New Roman" w:hAnsi="Times New Roman" w:cs="Times New Roman"/>
+          <w:sz w:val="24"/>
+          <w:szCs w:val="24"/>
+          <w:lang w:val="en-US"/>
+        </w:rPr>
+        <w:t>8</w:t>
       </w:r>
     </w:p>
     <w:p>
@@ -14639,7 +15720,7 @@
     <w:p>
       <w:pPr>
         <w:pStyle w:val="Caption"/>
-        <w:spacing w:line="276" w:lineRule="auto"/>
+        <w:spacing w:line="360" w:lineRule="auto"/>
         <w:jc w:val="center"/>
         <w:rPr>
           <w:rFonts w:ascii="Times New Roman" w:hAnsi="Times New Roman" w:cs="Times New Roman"/>
@@ -14768,7 +15849,16 @@
           <w:szCs w:val="24"/>
           <w:lang w:val="en-US"/>
         </w:rPr>
-        <w:t>28</w:t>
+        <w:t>2</w:t>
+      </w:r>
+      <w:r>
+        <w:rPr>
+          <w:rFonts w:ascii="Times New Roman" w:hAnsi="Times New Roman" w:cs="Times New Roman"/>
+          <w:sz w:val="24"/>
+          <w:szCs w:val="24"/>
+          <w:lang w:val="en-US"/>
+        </w:rPr>
+        <w:t>7</w:t>
       </w:r>
     </w:p>
     <w:p>
@@ -14852,7 +15942,16 @@
           <w:lang w:val="en-US"/>
         </w:rPr>
         <w:tab/>
-        <w:t xml:space="preserve"> 28</w:t>
+        <w:t xml:space="preserve"> 2</w:t>
+      </w:r>
+      <w:r>
+        <w:rPr>
+          <w:rFonts w:ascii="Times New Roman" w:hAnsi="Times New Roman" w:cs="Times New Roman"/>
+          <w:sz w:val="24"/>
+          <w:szCs w:val="24"/>
+          <w:lang w:val="en-US"/>
+        </w:rPr>
+        <w:t>7</w:t>
       </w:r>
     </w:p>
     <w:p>
@@ -14996,7 +16095,16 @@
           <w:lang w:val="en-US"/>
         </w:rPr>
         <w:tab/>
-        <w:t xml:space="preserve"> 29</w:t>
+        <w:t xml:space="preserve"> 2</w:t>
+      </w:r>
+      <w:r>
+        <w:rPr>
+          <w:rFonts w:ascii="Times New Roman" w:hAnsi="Times New Roman" w:cs="Times New Roman"/>
+          <w:sz w:val="24"/>
+          <w:szCs w:val="24"/>
+          <w:lang w:val="en-US"/>
+        </w:rPr>
+        <w:t>8</w:t>
       </w:r>
     </w:p>
     <w:p>
@@ -15140,7 +16248,16 @@
           <w:lang w:val="en-US"/>
         </w:rPr>
         <w:tab/>
-        <w:t xml:space="preserve"> 29</w:t>
+        <w:t xml:space="preserve"> 2</w:t>
+      </w:r>
+      <w:r>
+        <w:rPr>
+          <w:rFonts w:ascii="Times New Roman" w:hAnsi="Times New Roman" w:cs="Times New Roman"/>
+          <w:sz w:val="24"/>
+          <w:szCs w:val="24"/>
+          <w:lang w:val="en-US"/>
+        </w:rPr>
+        <w:t>8</w:t>
       </w:r>
     </w:p>
     <w:p>
@@ -15244,7 +16361,16 @@
           <w:lang w:val="en-US"/>
         </w:rPr>
         <w:tab/>
-        <w:t xml:space="preserve"> 35</w:t>
+        <w:t xml:space="preserve"> 3</w:t>
+      </w:r>
+      <w:r>
+        <w:rPr>
+          <w:rFonts w:ascii="Times New Roman" w:hAnsi="Times New Roman" w:cs="Times New Roman"/>
+          <w:sz w:val="24"/>
+          <w:szCs w:val="24"/>
+          <w:lang w:val="en-US"/>
+        </w:rPr>
+        <w:t>4</w:t>
       </w:r>
     </w:p>
     <w:p>
@@ -15328,7 +16454,16 @@
           <w:lang w:val="en-US"/>
         </w:rPr>
         <w:tab/>
-        <w:t xml:space="preserve"> 41</w:t>
+        <w:t xml:space="preserve"> 4</w:t>
+      </w:r>
+      <w:r>
+        <w:rPr>
+          <w:rFonts w:ascii="Times New Roman" w:hAnsi="Times New Roman" w:cs="Times New Roman"/>
+          <w:sz w:val="24"/>
+          <w:szCs w:val="24"/>
+          <w:lang w:val="en-US"/>
+        </w:rPr>
+        <w:t>0</w:t>
       </w:r>
     </w:p>
     <w:p>
@@ -15372,7 +16507,16 @@
           <w:lang w:val="en-US"/>
         </w:rPr>
         <w:tab/>
-        <w:t xml:space="preserve"> 46</w:t>
+        <w:t xml:space="preserve"> 4</w:t>
+      </w:r>
+      <w:r>
+        <w:rPr>
+          <w:rFonts w:ascii="Times New Roman" w:hAnsi="Times New Roman" w:cs="Times New Roman"/>
+          <w:sz w:val="24"/>
+          <w:szCs w:val="24"/>
+          <w:lang w:val="en-US"/>
+        </w:rPr>
+        <w:t>5</w:t>
       </w:r>
     </w:p>
     <w:p>
@@ -15416,7 +16560,16 @@
           <w:lang w:val="en-US"/>
         </w:rPr>
         <w:tab/>
-        <w:t xml:space="preserve"> 47</w:t>
+        <w:t xml:space="preserve"> 4</w:t>
+      </w:r>
+      <w:r>
+        <w:rPr>
+          <w:rFonts w:ascii="Times New Roman" w:hAnsi="Times New Roman" w:cs="Times New Roman"/>
+          <w:sz w:val="24"/>
+          <w:szCs w:val="24"/>
+          <w:lang w:val="en-US"/>
+        </w:rPr>
+        <w:t>6</w:t>
       </w:r>
     </w:p>
     <w:p>
@@ -15500,7 +16653,16 @@
           <w:lang w:val="en-US"/>
         </w:rPr>
         <w:tab/>
-        <w:t xml:space="preserve"> 50</w:t>
+        <w:t xml:space="preserve"> </w:t>
+      </w:r>
+      <w:r>
+        <w:rPr>
+          <w:rFonts w:ascii="Times New Roman" w:hAnsi="Times New Roman" w:cs="Times New Roman"/>
+          <w:sz w:val="24"/>
+          <w:szCs w:val="24"/>
+          <w:lang w:val="en-US"/>
+        </w:rPr>
+        <w:t>49</w:t>
       </w:r>
     </w:p>
     <w:p>
@@ -15584,7 +16746,16 @@
           <w:lang w:val="en-US"/>
         </w:rPr>
         <w:tab/>
-        <w:t xml:space="preserve"> 60</w:t>
+        <w:t xml:space="preserve"> </w:t>
+      </w:r>
+      <w:r>
+        <w:rPr>
+          <w:rFonts w:ascii="Times New Roman" w:hAnsi="Times New Roman" w:cs="Times New Roman"/>
+          <w:sz w:val="24"/>
+          <w:szCs w:val="24"/>
+          <w:lang w:val="en-US"/>
+        </w:rPr>
+        <w:t>59</w:t>
       </w:r>
     </w:p>
     <w:p>
@@ -15618,25 +16789,7 @@
           <w:szCs w:val="24"/>
           <w:lang w:val="en-US"/>
         </w:rPr>
-        <w:t xml:space="preserve"> 4.</w:t>
-      </w:r>
-      <w:r>
-        <w:rPr>
-          <w:rFonts w:ascii="Times New Roman" w:hAnsi="Times New Roman" w:cs="Times New Roman"/>
-          <w:sz w:val="24"/>
-          <w:szCs w:val="24"/>
-          <w:lang w:val="en-US"/>
-        </w:rPr>
-        <w:t>5</w:t>
-      </w:r>
-      <w:r>
-        <w:rPr>
-          <w:rFonts w:ascii="Times New Roman" w:hAnsi="Times New Roman" w:cs="Times New Roman"/>
-          <w:sz w:val="24"/>
-          <w:szCs w:val="24"/>
-          <w:lang w:val="en-US"/>
-        </w:rPr>
-        <w:t xml:space="preserve"> Hasil </w:t>
+        <w:t xml:space="preserve"> 4.5 Hasil </w:t>
       </w:r>
       <w:proofErr w:type="spellStart"/>
       <w:r>
@@ -15676,25 +16829,7 @@
           <w:szCs w:val="24"/>
           <w:lang w:val="en-US"/>
         </w:rPr>
-        <w:t xml:space="preserve"> Gambar Threshold 0.</w:t>
-      </w:r>
-      <w:r>
-        <w:rPr>
-          <w:rFonts w:ascii="Times New Roman" w:hAnsi="Times New Roman" w:cs="Times New Roman"/>
-          <w:sz w:val="24"/>
-          <w:szCs w:val="24"/>
-          <w:lang w:val="en-US"/>
-        </w:rPr>
-        <w:t>6</w:t>
-      </w:r>
-      <w:r>
-        <w:rPr>
-          <w:rFonts w:ascii="Times New Roman" w:hAnsi="Times New Roman" w:cs="Times New Roman"/>
-          <w:sz w:val="24"/>
-          <w:szCs w:val="24"/>
-          <w:lang w:val="en-US"/>
-        </w:rPr>
-        <w:t xml:space="preserve"> </w:t>
+        <w:t xml:space="preserve"> Gambar Threshold 0.6 </w:t>
       </w:r>
       <w:r>
         <w:rPr>
@@ -15713,7 +16848,7 @@
           <w:szCs w:val="24"/>
           <w:lang w:val="en-US"/>
         </w:rPr>
-        <w:t>1</w:t>
+        <w:t>0</w:t>
       </w:r>
     </w:p>
     <w:p>
@@ -15747,25 +16882,7 @@
           <w:szCs w:val="24"/>
           <w:lang w:val="en-US"/>
         </w:rPr>
-        <w:t xml:space="preserve"> 4.</w:t>
-      </w:r>
-      <w:r>
-        <w:rPr>
-          <w:rFonts w:ascii="Times New Roman" w:hAnsi="Times New Roman" w:cs="Times New Roman"/>
-          <w:sz w:val="24"/>
-          <w:szCs w:val="24"/>
-          <w:lang w:val="en-US"/>
-        </w:rPr>
-        <w:t>6</w:t>
-      </w:r>
-      <w:r>
-        <w:rPr>
-          <w:rFonts w:ascii="Times New Roman" w:hAnsi="Times New Roman" w:cs="Times New Roman"/>
-          <w:sz w:val="24"/>
-          <w:szCs w:val="24"/>
-          <w:lang w:val="en-US"/>
-        </w:rPr>
-        <w:t xml:space="preserve"> Hasil </w:t>
+        <w:t xml:space="preserve"> 4.6 Hasil </w:t>
       </w:r>
       <w:proofErr w:type="spellStart"/>
       <w:r>
@@ -15805,16 +16922,7 @@
           <w:szCs w:val="24"/>
           <w:lang w:val="en-US"/>
         </w:rPr>
-        <w:t xml:space="preserve"> Gambar Threshold 0.</w:t>
-      </w:r>
-      <w:r>
-        <w:rPr>
-          <w:rFonts w:ascii="Times New Roman" w:hAnsi="Times New Roman" w:cs="Times New Roman"/>
-          <w:sz w:val="24"/>
-          <w:szCs w:val="24"/>
-          <w:lang w:val="en-US"/>
-        </w:rPr>
-        <w:t xml:space="preserve">7 </w:t>
+        <w:t xml:space="preserve"> Gambar Threshold 0.7 </w:t>
       </w:r>
       <w:r>
         <w:rPr>
@@ -15833,7 +16941,7 @@
           <w:szCs w:val="24"/>
           <w:lang w:val="en-US"/>
         </w:rPr>
-        <w:t>2</w:t>
+        <w:t>1</w:t>
       </w:r>
     </w:p>
     <w:p>
@@ -15867,25 +16975,7 @@
           <w:szCs w:val="24"/>
           <w:lang w:val="en-US"/>
         </w:rPr>
-        <w:t xml:space="preserve"> 4.</w:t>
-      </w:r>
-      <w:r>
-        <w:rPr>
-          <w:rFonts w:ascii="Times New Roman" w:hAnsi="Times New Roman" w:cs="Times New Roman"/>
-          <w:sz w:val="24"/>
-          <w:szCs w:val="24"/>
-          <w:lang w:val="en-US"/>
-        </w:rPr>
-        <w:t>7</w:t>
-      </w:r>
-      <w:r>
-        <w:rPr>
-          <w:rFonts w:ascii="Times New Roman" w:hAnsi="Times New Roman" w:cs="Times New Roman"/>
-          <w:sz w:val="24"/>
-          <w:szCs w:val="24"/>
-          <w:lang w:val="en-US"/>
-        </w:rPr>
-        <w:t xml:space="preserve"> Hasil </w:t>
+        <w:t xml:space="preserve"> 4.7 Hasil </w:t>
       </w:r>
       <w:proofErr w:type="spellStart"/>
       <w:r>
@@ -15925,25 +17015,7 @@
           <w:szCs w:val="24"/>
           <w:lang w:val="en-US"/>
         </w:rPr>
-        <w:t xml:space="preserve"> Gambar Threshold 0.</w:t>
-      </w:r>
-      <w:r>
-        <w:rPr>
-          <w:rFonts w:ascii="Times New Roman" w:hAnsi="Times New Roman" w:cs="Times New Roman"/>
-          <w:sz w:val="24"/>
-          <w:szCs w:val="24"/>
-          <w:lang w:val="en-US"/>
-        </w:rPr>
-        <w:t>8</w:t>
-      </w:r>
-      <w:r>
-        <w:rPr>
-          <w:rFonts w:ascii="Times New Roman" w:hAnsi="Times New Roman" w:cs="Times New Roman"/>
-          <w:sz w:val="24"/>
-          <w:szCs w:val="24"/>
-          <w:lang w:val="en-US"/>
-        </w:rPr>
-        <w:t xml:space="preserve"> </w:t>
+        <w:t xml:space="preserve"> Gambar Threshold 0.8 </w:t>
       </w:r>
       <w:r>
         <w:rPr>
@@ -15962,7 +17034,7 @@
           <w:szCs w:val="24"/>
           <w:lang w:val="en-US"/>
         </w:rPr>
-        <w:t>3</w:t>
+        <w:t>2</w:t>
       </w:r>
     </w:p>
     <w:p>
@@ -15996,25 +17068,7 @@
           <w:szCs w:val="24"/>
           <w:lang w:val="en-US"/>
         </w:rPr>
-        <w:t xml:space="preserve"> 4.</w:t>
-      </w:r>
-      <w:r>
-        <w:rPr>
-          <w:rFonts w:ascii="Times New Roman" w:hAnsi="Times New Roman" w:cs="Times New Roman"/>
-          <w:sz w:val="24"/>
-          <w:szCs w:val="24"/>
-          <w:lang w:val="en-US"/>
-        </w:rPr>
-        <w:t>8</w:t>
-      </w:r>
-      <w:r>
-        <w:rPr>
-          <w:rFonts w:ascii="Times New Roman" w:hAnsi="Times New Roman" w:cs="Times New Roman"/>
-          <w:sz w:val="24"/>
-          <w:szCs w:val="24"/>
-          <w:lang w:val="en-US"/>
-        </w:rPr>
-        <w:t xml:space="preserve"> Hasil </w:t>
+        <w:t xml:space="preserve"> 4.8 Hasil </w:t>
       </w:r>
       <w:proofErr w:type="spellStart"/>
       <w:r>
@@ -16054,25 +17108,7 @@
           <w:szCs w:val="24"/>
           <w:lang w:val="en-US"/>
         </w:rPr>
-        <w:t xml:space="preserve"> Gambar Threshold 0.</w:t>
-      </w:r>
-      <w:r>
-        <w:rPr>
-          <w:rFonts w:ascii="Times New Roman" w:hAnsi="Times New Roman" w:cs="Times New Roman"/>
-          <w:sz w:val="24"/>
-          <w:szCs w:val="24"/>
-          <w:lang w:val="en-US"/>
-        </w:rPr>
-        <w:t>9</w:t>
-      </w:r>
-      <w:r>
-        <w:rPr>
-          <w:rFonts w:ascii="Times New Roman" w:hAnsi="Times New Roman" w:cs="Times New Roman"/>
-          <w:sz w:val="24"/>
-          <w:szCs w:val="24"/>
-          <w:lang w:val="en-US"/>
-        </w:rPr>
-        <w:t xml:space="preserve"> </w:t>
+        <w:t xml:space="preserve"> Gambar Threshold 0.9 </w:t>
       </w:r>
       <w:r>
         <w:rPr>
@@ -16091,7 +17127,7 @@
           <w:szCs w:val="24"/>
           <w:lang w:val="en-US"/>
         </w:rPr>
-        <w:t>4</w:t>
+        <w:t>3</w:t>
       </w:r>
     </w:p>
     <w:p>
@@ -16125,25 +17161,7 @@
           <w:szCs w:val="24"/>
           <w:lang w:val="en-US"/>
         </w:rPr>
-        <w:t xml:space="preserve"> 4.</w:t>
-      </w:r>
-      <w:r>
-        <w:rPr>
-          <w:rFonts w:ascii="Times New Roman" w:hAnsi="Times New Roman" w:cs="Times New Roman"/>
-          <w:sz w:val="24"/>
-          <w:szCs w:val="24"/>
-          <w:lang w:val="en-US"/>
-        </w:rPr>
-        <w:t>9</w:t>
-      </w:r>
-      <w:r>
-        <w:rPr>
-          <w:rFonts w:ascii="Times New Roman" w:hAnsi="Times New Roman" w:cs="Times New Roman"/>
-          <w:sz w:val="24"/>
-          <w:szCs w:val="24"/>
-          <w:lang w:val="en-US"/>
-        </w:rPr>
-        <w:t xml:space="preserve"> Hasil </w:t>
+        <w:t xml:space="preserve"> 4.9 Hasil </w:t>
       </w:r>
       <w:proofErr w:type="spellStart"/>
       <w:r>
@@ -16183,43 +17201,7 @@
           <w:szCs w:val="24"/>
           <w:lang w:val="en-US"/>
         </w:rPr>
-        <w:t xml:space="preserve"> Gambar Threshold </w:t>
-      </w:r>
-      <w:r>
-        <w:rPr>
-          <w:rFonts w:ascii="Times New Roman" w:hAnsi="Times New Roman" w:cs="Times New Roman"/>
-          <w:sz w:val="24"/>
-          <w:szCs w:val="24"/>
-          <w:lang w:val="en-US"/>
-        </w:rPr>
-        <w:t>1</w:t>
-      </w:r>
-      <w:r>
-        <w:rPr>
-          <w:rFonts w:ascii="Times New Roman" w:hAnsi="Times New Roman" w:cs="Times New Roman"/>
-          <w:sz w:val="24"/>
-          <w:szCs w:val="24"/>
-          <w:lang w:val="en-US"/>
-        </w:rPr>
-        <w:t>.</w:t>
-      </w:r>
-      <w:r>
-        <w:rPr>
-          <w:rFonts w:ascii="Times New Roman" w:hAnsi="Times New Roman" w:cs="Times New Roman"/>
-          <w:sz w:val="24"/>
-          <w:szCs w:val="24"/>
-          <w:lang w:val="en-US"/>
-        </w:rPr>
-        <w:t>0</w:t>
-      </w:r>
-      <w:r>
-        <w:rPr>
-          <w:rFonts w:ascii="Times New Roman" w:hAnsi="Times New Roman" w:cs="Times New Roman"/>
-          <w:sz w:val="24"/>
-          <w:szCs w:val="24"/>
-          <w:lang w:val="en-US"/>
-        </w:rPr>
-        <w:t xml:space="preserve"> </w:t>
+        <w:t xml:space="preserve"> Gambar Threshold 1.0 </w:t>
       </w:r>
       <w:r>
         <w:rPr>
@@ -16231,16 +17213,18 @@
         <w:tab/>
         <w:t xml:space="preserve"> 6</w:t>
       </w:r>
-      <w:r>
-        <w:rPr>
-          <w:rFonts w:ascii="Times New Roman" w:hAnsi="Times New Roman" w:cs="Times New Roman"/>
-          <w:sz w:val="24"/>
-          <w:szCs w:val="24"/>
-          <w:lang w:val="en-US"/>
-        </w:rPr>
-        <w:t>5</w:t>
-      </w:r>
       <w:bookmarkEnd w:id="0"/>
+      <w:r>
+        <w:rPr>
+          <w:rFonts w:ascii="Times New Roman" w:hAnsi="Times New Roman" w:cs="Times New Roman"/>
+          <w:sz w:val="24"/>
+          <w:szCs w:val="24"/>
+          <w:lang w:val="en-US"/>
+        </w:rPr>
+        <w:t>4</w:t>
+      </w:r>
+      <w:bookmarkStart w:id="12" w:name="_GoBack"/>
+      <w:bookmarkEnd w:id="12"/>
     </w:p>
     <w:sectPr>
       <w:headerReference w:type="even" r:id="rId9"/>
@@ -16296,6 +17280,11 @@
         <w:docPartUnique/>
       </w:docPartObj>
     </w:sdtPr>
+    <w:sdtEndPr>
+      <w:rPr>
+        <w:rStyle w:val="PageNumber"/>
+      </w:rPr>
+    </w:sdtEndPr>
     <w:sdtContent>
       <w:p>
         <w:pPr>
@@ -16347,6 +17336,11 @@
         <w:docPartUnique/>
       </w:docPartObj>
     </w:sdtPr>
+    <w:sdtEndPr>
+      <w:rPr>
+        <w:rStyle w:val="PageNumber"/>
+      </w:rPr>
+    </w:sdtEndPr>
     <w:sdtContent>
       <w:p>
         <w:pPr>
@@ -18126,7 +19120,7 @@
     <w:lsdException w:name="Table Web 2" w:semiHidden="1" w:unhideWhenUsed="1"/>
     <w:lsdException w:name="Table Web 3" w:semiHidden="1" w:unhideWhenUsed="1"/>
     <w:lsdException w:name="Balloon Text" w:semiHidden="1" w:unhideWhenUsed="1"/>
-    <w:lsdException w:name="Table Grid" w:semiHidden="1" w:uiPriority="59" w:unhideWhenUsed="1"/>
+    <w:lsdException w:name="Table Grid" w:uiPriority="59"/>
     <w:lsdException w:name="Table Theme" w:semiHidden="1" w:unhideWhenUsed="1"/>
     <w:lsdException w:name="Placeholder Text" w:semiHidden="1"/>
     <w:lsdException w:name="No Spacing" w:uiPriority="1" w:qFormat="1"/>
@@ -20189,7 +21183,7 @@
 </file>
 
 <file path=customXml/itemProps1.xml><?xml version="1.0" encoding="utf-8"?>
-<ds:datastoreItem xmlns:ds="http://schemas.openxmlformats.org/officeDocument/2006/customXml" ds:itemID="{04277C12-C96D-A244-8D74-7426DDFDDACD}">
+<ds:datastoreItem xmlns:ds="http://schemas.openxmlformats.org/officeDocument/2006/customXml" ds:itemID="{3004AE70-E037-9041-BE00-F9270D27281C}">
   <ds:schemaRefs>
     <ds:schemaRef ds:uri="http://schemas.openxmlformats.org/officeDocument/2006/bibliography"/>
   </ds:schemaRefs>

</xml_diff>